<commit_message>
se crea excel con los 10 splits para calcular el f-score, su precision y recall. Se crea otro excel para hacer la matriz de confusion
</commit_message>
<xml_diff>
--- a/Tarea 2/enunciado_informe/informe Andres Valenzuela.docx
+++ b/Tarea 2/enunciado_informe/informe Andres Valenzuela.docx
@@ -490,6 +490,7 @@
           <w:docPartUnique/>
         </w:docPartObj>
       </w:sdtPr>
+      <w:sdtEndPr/>
       <w:sdtContent>
         <w:p>
           <w:pPr>
@@ -524,7 +525,7 @@
           <w:r>
             <w:fldChar w:fldCharType="separate"/>
           </w:r>
-          <w:hyperlink w:anchor="_Toc493106243" w:history="1">
+          <w:hyperlink w:anchor="_Toc493167871" w:history="1">
             <w:r>
               <w:rPr>
                 <w:rStyle w:val="Hipervnculo"/>
@@ -568,7 +569,7 @@
                 <w:noProof/>
                 <w:webHidden/>
               </w:rPr>
-              <w:instrText xml:space="preserve"> PAGEREF _Toc493106243 \h </w:instrText>
+              <w:instrText xml:space="preserve"> PAGEREF _Toc493167871 \h </w:instrText>
             </w:r>
             <w:r>
               <w:rPr>
@@ -612,7 +613,7 @@
               <w:lang w:val="es-MX" w:eastAsia="es-MX"/>
             </w:rPr>
           </w:pPr>
-          <w:hyperlink w:anchor="_Toc493106244" w:history="1">
+          <w:hyperlink w:anchor="_Toc493167872" w:history="1">
             <w:r>
               <w:rPr>
                 <w:rStyle w:val="Hipervnculo"/>
@@ -656,7 +657,7 @@
                 <w:noProof/>
                 <w:webHidden/>
               </w:rPr>
-              <w:instrText xml:space="preserve"> PAGEREF _Toc493106244 \h </w:instrText>
+              <w:instrText xml:space="preserve"> PAGEREF _Toc493167872 \h </w:instrText>
             </w:r>
             <w:r>
               <w:rPr>
@@ -700,14 +701,14 @@
               <w:lang w:val="es-MX" w:eastAsia="es-MX"/>
             </w:rPr>
           </w:pPr>
-          <w:hyperlink w:anchor="_Toc493106245" w:history="1">
+          <w:hyperlink w:anchor="_Toc493167873" w:history="1">
             <w:r>
               <w:rPr>
                 <w:rStyle w:val="Hipervnculo"/>
                 <w:b/>
                 <w:noProof/>
               </w:rPr>
-              <w:t>1.</w:t>
+              <w:t>3.</w:t>
             </w:r>
             <w:r>
               <w:rPr>
@@ -744,7 +745,7 @@
                 <w:noProof/>
                 <w:webHidden/>
               </w:rPr>
-              <w:instrText xml:space="preserve"> PAGEREF _Toc493106245 \h </w:instrText>
+              <w:instrText xml:space="preserve"> PAGEREF _Toc493167873 \h </w:instrText>
             </w:r>
             <w:r>
               <w:rPr>
@@ -788,14 +789,14 @@
               <w:lang w:val="es-MX" w:eastAsia="es-MX"/>
             </w:rPr>
           </w:pPr>
-          <w:hyperlink w:anchor="_Toc493106246" w:history="1">
+          <w:hyperlink w:anchor="_Toc493167874" w:history="1">
             <w:r>
               <w:rPr>
                 <w:rStyle w:val="Hipervnculo"/>
                 <w:b/>
                 <w:noProof/>
               </w:rPr>
-              <w:t>3.</w:t>
+              <w:t>4.</w:t>
             </w:r>
             <w:r>
               <w:rPr>
@@ -811,7 +812,7 @@
                 <w:b/>
                 <w:noProof/>
               </w:rPr>
-              <w:t>Desarrollo</w:t>
+              <w:t>Entrenamiento</w:t>
             </w:r>
             <w:r>
               <w:rPr>
@@ -832,7 +833,7 @@
                 <w:noProof/>
                 <w:webHidden/>
               </w:rPr>
-              <w:instrText xml:space="preserve"> PAGEREF _Toc493106246 \h </w:instrText>
+              <w:instrText xml:space="preserve"> PAGEREF _Toc493167874 \h </w:instrText>
             </w:r>
             <w:r>
               <w:rPr>
@@ -852,7 +853,95 @@
                 <w:noProof/>
                 <w:webHidden/>
               </w:rPr>
-              <w:t>7</w:t>
+              <w:t>8</w:t>
+            </w:r>
+            <w:r>
+              <w:rPr>
+                <w:noProof/>
+                <w:webHidden/>
+              </w:rPr>
+              <w:fldChar w:fldCharType="end"/>
+            </w:r>
+          </w:hyperlink>
+        </w:p>
+        <w:p>
+          <w:pPr>
+            <w:pStyle w:val="TDC1"/>
+            <w:tabs>
+              <w:tab w:val="left" w:pos="440"/>
+              <w:tab w:val="right" w:leader="dot" w:pos="8828"/>
+            </w:tabs>
+            <w:rPr>
+              <w:rFonts w:eastAsiaTheme="minorEastAsia"/>
+              <w:noProof/>
+              <w:lang w:val="es-MX" w:eastAsia="es-MX"/>
+            </w:rPr>
+          </w:pPr>
+          <w:hyperlink w:anchor="_Toc493167875" w:history="1">
+            <w:r>
+              <w:rPr>
+                <w:rStyle w:val="Hipervnculo"/>
+                <w:b/>
+                <w:noProof/>
+              </w:rPr>
+              <w:t>5.</w:t>
+            </w:r>
+            <w:r>
+              <w:rPr>
+                <w:rFonts w:eastAsiaTheme="minorEastAsia"/>
+                <w:noProof/>
+                <w:lang w:val="es-MX" w:eastAsia="es-MX"/>
+              </w:rPr>
+              <w:tab/>
+            </w:r>
+            <w:r>
+              <w:rPr>
+                <w:rStyle w:val="Hipervnculo"/>
+                <w:b/>
+                <w:noProof/>
+              </w:rPr>
+              <w:t>Desarrollo</w:t>
+            </w:r>
+            <w:r>
+              <w:rPr>
+                <w:noProof/>
+                <w:webHidden/>
+              </w:rPr>
+              <w:tab/>
+            </w:r>
+            <w:r>
+              <w:rPr>
+                <w:noProof/>
+                <w:webHidden/>
+              </w:rPr>
+              <w:fldChar w:fldCharType="begin"/>
+            </w:r>
+            <w:r>
+              <w:rPr>
+                <w:noProof/>
+                <w:webHidden/>
+              </w:rPr>
+              <w:instrText xml:space="preserve"> PAGEREF _Toc493167875 \h </w:instrText>
+            </w:r>
+            <w:r>
+              <w:rPr>
+                <w:noProof/>
+                <w:webHidden/>
+              </w:rPr>
+            </w:r>
+            <w:r>
+              <w:rPr>
+                <w:noProof/>
+                <w:webHidden/>
+              </w:rPr>
+              <w:fldChar w:fldCharType="separate"/>
+            </w:r>
+            <w:r>
+              <w:rPr>
+                <w:noProof/>
+                <w:webHidden/>
+              </w:rPr>
+              <w:t>9</w:t>
             </w:r>
             <w:r>
               <w:rPr>
@@ -876,13 +965,13 @@
               <w:lang w:val="es-MX" w:eastAsia="es-MX"/>
             </w:rPr>
           </w:pPr>
-          <w:hyperlink w:anchor="_Toc493106247" w:history="1">
+          <w:hyperlink w:anchor="_Toc493167876" w:history="1">
             <w:r>
               <w:rPr>
                 <w:rStyle w:val="Hipervnculo"/>
                 <w:noProof/>
               </w:rPr>
-              <w:t>3.1.</w:t>
+              <w:t>5.1.</w:t>
             </w:r>
             <w:r>
               <w:rPr>
@@ -896,8 +985,16 @@
               <w:rPr>
                 <w:rStyle w:val="Hipervnculo"/>
                 <w:noProof/>
-              </w:rPr>
-              <w:t>Cuando se tengan los diez archivos de resultados.</w:t>
+                <w:sz w:val="20"/>
+              </w:rPr>
+              <w:t>Cuando se tengan los diez archivos de resultados, se debe calcular el desempeño del clasificador SVM para predecir la ubicación geográfica</w:t>
+            </w:r>
+            <w:r>
+              <w:rPr>
+                <w:rStyle w:val="Hipervnculo"/>
+                <w:noProof/>
+              </w:rPr>
+              <w:t>.</w:t>
             </w:r>
             <w:r>
               <w:rPr>
@@ -918,7 +1015,7 @@
                 <w:noProof/>
                 <w:webHidden/>
               </w:rPr>
-              <w:instrText xml:space="preserve"> PAGEREF _Toc493106247 \h </w:instrText>
+              <w:instrText xml:space="preserve"> PAGEREF _Toc493167876 \h </w:instrText>
             </w:r>
             <w:r>
               <w:rPr>
@@ -938,7 +1035,7 @@
                 <w:noProof/>
                 <w:webHidden/>
               </w:rPr>
-              <w:t>7</w:t>
+              <w:t>9</w:t>
             </w:r>
             <w:r>
               <w:rPr>
@@ -951,9 +1048,9 @@
         </w:p>
         <w:p>
           <w:pPr>
-            <w:pStyle w:val="TDC1"/>
+            <w:pStyle w:val="TDC2"/>
             <w:tabs>
-              <w:tab w:val="left" w:pos="440"/>
+              <w:tab w:val="left" w:pos="880"/>
               <w:tab w:val="right" w:leader="dot" w:pos="8828"/>
             </w:tabs>
             <w:rPr>
@@ -962,14 +1059,13 @@
               <w:lang w:val="es-MX" w:eastAsia="es-MX"/>
             </w:rPr>
           </w:pPr>
-          <w:hyperlink w:anchor="_Toc493106248" w:history="1">
+          <w:hyperlink w:anchor="_Toc493167877" w:history="1">
             <w:r>
               <w:rPr>
                 <w:rStyle w:val="Hipervnculo"/>
-                <w:b/>
                 <w:noProof/>
               </w:rPr>
-              <w:t>4.</w:t>
+              <w:t>5.2.</w:t>
             </w:r>
             <w:r>
               <w:rPr>
@@ -982,10 +1078,17 @@
             <w:r>
               <w:rPr>
                 <w:rStyle w:val="Hipervnculo"/>
-                <w:b/>
                 <w:noProof/>
-              </w:rPr>
-              <w:t>Conclusión</w:t>
+                <w:sz w:val="20"/>
+              </w:rPr>
+              <w:t>Calcule el MRR y la matriz de confusión. Entregue también los promedios de los diez splits</w:t>
+            </w:r>
+            <w:r>
+              <w:rPr>
+                <w:rStyle w:val="Hipervnculo"/>
+                <w:noProof/>
+              </w:rPr>
+              <w:t>.</w:t>
             </w:r>
             <w:r>
               <w:rPr>
@@ -1006,7 +1109,7 @@
                 <w:noProof/>
                 <w:webHidden/>
               </w:rPr>
-              <w:instrText xml:space="preserve"> PAGEREF _Toc493106248 \h </w:instrText>
+              <w:instrText xml:space="preserve"> PAGEREF _Toc493167877 \h </w:instrText>
             </w:r>
             <w:r>
               <w:rPr>
@@ -1026,7 +1129,188 @@
                 <w:noProof/>
                 <w:webHidden/>
               </w:rPr>
-              <w:t>8</w:t>
+              <w:t>9</w:t>
+            </w:r>
+            <w:r>
+              <w:rPr>
+                <w:noProof/>
+                <w:webHidden/>
+              </w:rPr>
+              <w:fldChar w:fldCharType="end"/>
+            </w:r>
+          </w:hyperlink>
+        </w:p>
+        <w:p>
+          <w:pPr>
+            <w:pStyle w:val="TDC2"/>
+            <w:tabs>
+              <w:tab w:val="left" w:pos="880"/>
+              <w:tab w:val="right" w:leader="dot" w:pos="8828"/>
+            </w:tabs>
+            <w:rPr>
+              <w:rFonts w:eastAsiaTheme="minorEastAsia"/>
+              <w:noProof/>
+              <w:lang w:val="es-MX" w:eastAsia="es-MX"/>
+            </w:rPr>
+          </w:pPr>
+          <w:hyperlink w:anchor="_Toc493167878" w:history="1">
+            <w:r>
+              <w:rPr>
+                <w:rStyle w:val="Hipervnculo"/>
+                <w:noProof/>
+              </w:rPr>
+              <w:t>5.3.</w:t>
+            </w:r>
+            <w:r>
+              <w:rPr>
+                <w:rFonts w:eastAsiaTheme="minorEastAsia"/>
+                <w:noProof/>
+                <w:lang w:val="es-MX" w:eastAsia="es-MX"/>
+              </w:rPr>
+              <w:tab/>
+            </w:r>
+            <w:r>
+              <w:rPr>
+                <w:rStyle w:val="Hipervnculo"/>
+                <w:noProof/>
+                <w:sz w:val="20"/>
+              </w:rPr>
+              <w:t>Comente acerca de los errores ¿Hay algún patrón?, ¿Cómo podría mejorar?, ¿Qué puede decir de los errores?, ¿Con respecto a las ubicaciones geográficas (strings) nota algún patrón en los errores?</w:t>
+            </w:r>
+            <w:r>
+              <w:rPr>
+                <w:noProof/>
+                <w:webHidden/>
+              </w:rPr>
+              <w:tab/>
+            </w:r>
+            <w:r>
+              <w:rPr>
+                <w:noProof/>
+                <w:webHidden/>
+              </w:rPr>
+              <w:fldChar w:fldCharType="begin"/>
+            </w:r>
+            <w:r>
+              <w:rPr>
+                <w:noProof/>
+                <w:webHidden/>
+              </w:rPr>
+              <w:instrText xml:space="preserve"> PAGEREF _Toc493167878 \h </w:instrText>
+            </w:r>
+            <w:r>
+              <w:rPr>
+                <w:noProof/>
+                <w:webHidden/>
+              </w:rPr>
+            </w:r>
+            <w:r>
+              <w:rPr>
+                <w:noProof/>
+                <w:webHidden/>
+              </w:rPr>
+              <w:fldChar w:fldCharType="separate"/>
+            </w:r>
+            <w:r>
+              <w:rPr>
+                <w:noProof/>
+                <w:webHidden/>
+              </w:rPr>
+              <w:t>11</w:t>
+            </w:r>
+            <w:r>
+              <w:rPr>
+                <w:noProof/>
+                <w:webHidden/>
+              </w:rPr>
+              <w:fldChar w:fldCharType="end"/>
+            </w:r>
+          </w:hyperlink>
+        </w:p>
+        <w:p>
+          <w:pPr>
+            <w:pStyle w:val="TDC2"/>
+            <w:tabs>
+              <w:tab w:val="left" w:pos="880"/>
+              <w:tab w:val="right" w:leader="dot" w:pos="8828"/>
+            </w:tabs>
+            <w:rPr>
+              <w:rFonts w:eastAsiaTheme="minorEastAsia"/>
+              <w:noProof/>
+              <w:lang w:val="es-MX" w:eastAsia="es-MX"/>
+            </w:rPr>
+          </w:pPr>
+          <w:hyperlink w:anchor="_Toc493167879" w:history="1">
+            <w:r>
+              <w:rPr>
+                <w:rStyle w:val="Hipervnculo"/>
+                <w:noProof/>
+              </w:rPr>
+              <w:t>5.4.</w:t>
+            </w:r>
+            <w:r>
+              <w:rPr>
+                <w:rFonts w:eastAsiaTheme="minorEastAsia"/>
+                <w:noProof/>
+                <w:lang w:val="es-MX" w:eastAsia="es-MX"/>
+              </w:rPr>
+              <w:tab/>
+            </w:r>
+            <w:r>
+              <w:rPr>
+                <w:rStyle w:val="Hipervnculo"/>
+                <w:noProof/>
+                <w:sz w:val="20"/>
+              </w:rPr>
+              <w:t>Calcule la curva ROC, Curva Lift, F(1)-score y el estimador AUC asumiendo cada una de las variables como positivas</w:t>
+            </w:r>
+            <w:r>
+              <w:rPr>
+                <w:rStyle w:val="Hipervnculo"/>
+                <w:noProof/>
+              </w:rPr>
+              <w:t>.</w:t>
+            </w:r>
+            <w:r>
+              <w:rPr>
+                <w:noProof/>
+                <w:webHidden/>
+              </w:rPr>
+              <w:tab/>
+            </w:r>
+            <w:r>
+              <w:rPr>
+                <w:noProof/>
+                <w:webHidden/>
+              </w:rPr>
+              <w:fldChar w:fldCharType="begin"/>
+            </w:r>
+            <w:r>
+              <w:rPr>
+                <w:noProof/>
+                <w:webHidden/>
+              </w:rPr>
+              <w:instrText xml:space="preserve"> PAGEREF _Toc493167879 \h </w:instrText>
+            </w:r>
+            <w:r>
+              <w:rPr>
+                <w:noProof/>
+                <w:webHidden/>
+              </w:rPr>
+            </w:r>
+            <w:r>
+              <w:rPr>
+                <w:noProof/>
+                <w:webHidden/>
+              </w:rPr>
+              <w:fldChar w:fldCharType="separate"/>
+            </w:r>
+            <w:r>
+              <w:rPr>
+                <w:noProof/>
+                <w:webHidden/>
+              </w:rPr>
+              <w:t>12</w:t>
             </w:r>
             <w:r>
               <w:rPr>
@@ -1077,7 +1361,7 @@
           <w:b/>
         </w:rPr>
       </w:pPr>
-      <w:bookmarkStart w:id="0" w:name="_Toc493106243"/>
+      <w:bookmarkStart w:id="0" w:name="_Toc493167871"/>
       <w:r>
         <w:rPr>
           <w:rStyle w:val="Ttulo1Car"/>
@@ -1372,7 +1656,7 @@
           <w:b/>
         </w:rPr>
       </w:pPr>
-      <w:bookmarkStart w:id="1" w:name="_Toc493106244"/>
+      <w:bookmarkStart w:id="1" w:name="_Toc493167872"/>
       <w:r>
         <w:rPr>
           <w:rFonts w:eastAsiaTheme="minorEastAsia"/>
@@ -1980,24 +2264,14 @@
       <w:r>
         <w:t xml:space="preserve">Ilustración </w:t>
       </w:r>
-      <w:r>
-        <w:fldChar w:fldCharType="begin"/>
-      </w:r>
-      <w:r>
-        <w:instrText xml:space="preserve"> SEQ Ilustración \* ARABIC </w:instrText>
-      </w:r>
-      <w:r>
-        <w:fldChar w:fldCharType="separate"/>
-      </w:r>
-      <w:r>
-        <w:rPr>
-          <w:noProof/>
-        </w:rPr>
-        <w:t>1</w:t>
-      </w:r>
-      <w:r>
-        <w:fldChar w:fldCharType="end"/>
-      </w:r>
+      <w:fldSimple w:instr=" SEQ Ilustración \* ARABIC ">
+        <w:r>
+          <w:rPr>
+            <w:noProof/>
+          </w:rPr>
+          <w:t>1</w:t>
+        </w:r>
+      </w:fldSimple>
       <w:r>
         <w:t>.- Vectores</w:t>
       </w:r>
@@ -2109,7 +2383,7 @@
           <w:b/>
         </w:rPr>
       </w:pPr>
-      <w:bookmarkStart w:id="2" w:name="_Toc493106245"/>
+      <w:bookmarkStart w:id="2" w:name="_Toc493167873"/>
       <w:r>
         <w:rPr>
           <w:b/>
@@ -2258,24 +2532,14 @@
       <w:r>
         <w:t xml:space="preserve">Ilustración </w:t>
       </w:r>
-      <w:r>
-        <w:fldChar w:fldCharType="begin"/>
-      </w:r>
-      <w:r>
-        <w:instrText xml:space="preserve"> SEQ Ilustración \* ARABIC </w:instrText>
-      </w:r>
-      <w:r>
-        <w:fldChar w:fldCharType="separate"/>
-      </w:r>
-      <w:r>
-        <w:rPr>
-          <w:noProof/>
-        </w:rPr>
-        <w:t>2</w:t>
-      </w:r>
-      <w:r>
-        <w:fldChar w:fldCharType="end"/>
-      </w:r>
+      <w:fldSimple w:instr=" SEQ Ilustración \* ARABIC ">
+        <w:r>
+          <w:rPr>
+            <w:noProof/>
+          </w:rPr>
+          <w:t>2</w:t>
+        </w:r>
+      </w:fldSimple>
       <w:r>
         <w:t>.- 10-Fold Cross-</w:t>
       </w:r>
@@ -3034,24 +3298,14 @@
       <w:r>
         <w:t xml:space="preserve">Ilustración </w:t>
       </w:r>
-      <w:r>
-        <w:fldChar w:fldCharType="begin"/>
-      </w:r>
-      <w:r>
-        <w:instrText xml:space="preserve"> SEQ Ilustración \* ARABIC </w:instrText>
-      </w:r>
-      <w:r>
-        <w:fldChar w:fldCharType="separate"/>
-      </w:r>
-      <w:r>
-        <w:rPr>
-          <w:noProof/>
-        </w:rPr>
-        <w:t>3</w:t>
-      </w:r>
-      <w:r>
-        <w:fldChar w:fldCharType="end"/>
-      </w:r>
+      <w:fldSimple w:instr=" SEQ Ilustración \* ARABIC ">
+        <w:r>
+          <w:rPr>
+            <w:noProof/>
+          </w:rPr>
+          <w:t>3</w:t>
+        </w:r>
+      </w:fldSimple>
       <w:r>
         <w:t xml:space="preserve">.- </w:t>
       </w:r>
@@ -3179,6 +3433,7 @@
           <w:numId w:val="3"/>
         </w:numPr>
       </w:pPr>
+      <w:bookmarkStart w:id="3" w:name="_Toc493167874"/>
       <w:r>
         <w:rPr>
           <w:b/>
@@ -3186,6 +3441,7 @@
         <w:lastRenderedPageBreak/>
         <w:t>Entrenamiento</w:t>
       </w:r>
+      <w:bookmarkEnd w:id="3"/>
     </w:p>
     <w:p/>
     <w:p>
@@ -3594,6 +3850,12 @@
         </w:rPr>
         <w:t xml:space="preserve">$ svm_multiclass_learn.exe -c 5000 </w:t>
       </w:r>
+      <w:r>
+        <w:rPr>
+          <w:b/>
+        </w:rPr>
+        <w:t xml:space="preserve">  </w:t>
+      </w:r>
       <w:proofErr w:type="spellStart"/>
       <w:r>
         <w:rPr>
@@ -3608,6 +3870,12 @@
         </w:rPr>
         <w:t xml:space="preserve">/E_01.dat </w:t>
       </w:r>
+      <w:r>
+        <w:rPr>
+          <w:b/>
+        </w:rPr>
+        <w:t xml:space="preserve">  </w:t>
+      </w:r>
       <w:proofErr w:type="spellStart"/>
       <w:r>
         <w:rPr>
@@ -3621,6 +3889,65 @@
           <w:b/>
         </w:rPr>
         <w:t>/modelo_01.dat</w:t>
+      </w:r>
+      <w:r>
+        <w:rPr>
+          <w:b/>
+        </w:rPr>
+        <w:br/>
+        <w:t>$ svm_multiclass_learn.exe -c 5000</w:t>
+      </w:r>
+      <w:r>
+        <w:rPr>
+          <w:b/>
+        </w:rPr>
+        <w:t xml:space="preserve">  </w:t>
+      </w:r>
+      <w:r>
+        <w:rPr>
+          <w:b/>
+        </w:rPr>
+        <w:t xml:space="preserve"> </w:t>
+      </w:r>
+      <w:proofErr w:type="spellStart"/>
+      <w:r>
+        <w:rPr>
+          <w:b/>
+        </w:rPr>
+        <w:t>E_train</w:t>
+      </w:r>
+      <w:proofErr w:type="spellEnd"/>
+      <w:r>
+        <w:rPr>
+          <w:b/>
+        </w:rPr>
+        <w:t>/E_02.dat</w:t>
+      </w:r>
+      <w:r>
+        <w:rPr>
+          <w:b/>
+        </w:rPr>
+        <w:t xml:space="preserve">  </w:t>
+      </w:r>
+      <w:r>
+        <w:rPr>
+          <w:b/>
+        </w:rPr>
+        <w:t xml:space="preserve"> </w:t>
+      </w:r>
+      <w:proofErr w:type="spellStart"/>
+      <w:r>
+        <w:rPr>
+          <w:b/>
+        </w:rPr>
+        <w:t>models</w:t>
+      </w:r>
+      <w:proofErr w:type="spellEnd"/>
+      <w:r>
+        <w:rPr>
+          <w:b/>
+        </w:rPr>
+        <w:t>/modelo_02.dat</w:t>
       </w:r>
       <w:r>
         <w:rPr>
@@ -3629,6 +3956,12 @@
         <w:br/>
         <w:t xml:space="preserve">$ svm_multiclass_learn.exe -c 5000 </w:t>
       </w:r>
+      <w:r>
+        <w:rPr>
+          <w:b/>
+        </w:rPr>
+        <w:t xml:space="preserve">  </w:t>
+      </w:r>
       <w:proofErr w:type="spellStart"/>
       <w:r>
         <w:rPr>
@@ -3641,42 +3974,19 @@
         <w:rPr>
           <w:b/>
         </w:rPr>
-        <w:t xml:space="preserve">/E_02.dat </w:t>
-      </w:r>
-      <w:proofErr w:type="spellStart"/>
+        <w:t>/E_03.dat</w:t>
+      </w:r>
       <w:r>
         <w:rPr>
           <w:b/>
         </w:rPr>
-        <w:t>models</w:t>
-      </w:r>
-      <w:proofErr w:type="spellEnd"/>
+        <w:t xml:space="preserve">  </w:t>
+      </w:r>
       <w:r>
         <w:rPr>
           <w:b/>
         </w:rPr>
-        <w:t>/modelo_02.dat</w:t>
-      </w:r>
-      <w:r>
-        <w:rPr>
-          <w:b/>
-        </w:rPr>
-        <w:br/>
-        <w:t xml:space="preserve">$ svm_multiclass_learn.exe -c 5000 </w:t>
-      </w:r>
-      <w:proofErr w:type="spellStart"/>
-      <w:r>
-        <w:rPr>
-          <w:b/>
-        </w:rPr>
-        <w:t>E_train</w:t>
-      </w:r>
-      <w:proofErr w:type="spellEnd"/>
-      <w:r>
-        <w:rPr>
-          <w:b/>
-        </w:rPr>
-        <w:t xml:space="preserve">/E_03.dat </w:t>
+        <w:t xml:space="preserve"> </w:t>
       </w:r>
       <w:proofErr w:type="spellStart"/>
       <w:r>
@@ -3820,24 +4130,14 @@
       <w:r>
         <w:t xml:space="preserve">Ilustración </w:t>
       </w:r>
-      <w:r>
-        <w:fldChar w:fldCharType="begin"/>
-      </w:r>
-      <w:r>
-        <w:instrText xml:space="preserve"> SEQ Ilustración \* ARABIC </w:instrText>
-      </w:r>
-      <w:r>
-        <w:fldChar w:fldCharType="separate"/>
-      </w:r>
-      <w:r>
-        <w:rPr>
-          <w:noProof/>
-        </w:rPr>
-        <w:t>4</w:t>
-      </w:r>
-      <w:r>
-        <w:fldChar w:fldCharType="end"/>
-      </w:r>
+      <w:fldSimple w:instr=" SEQ Ilustración \* ARABIC ">
+        <w:r>
+          <w:rPr>
+            <w:noProof/>
+          </w:rPr>
+          <w:t>4</w:t>
+        </w:r>
+      </w:fldSimple>
       <w:r>
         <w:t>.- prediction_01.dat</w:t>
       </w:r>
@@ -3854,7 +4154,7 @@
           <w:b/>
         </w:rPr>
       </w:pPr>
-      <w:bookmarkStart w:id="3" w:name="_Toc493106246"/>
+      <w:bookmarkStart w:id="4" w:name="_Toc493167875"/>
       <w:r>
         <w:rPr>
           <w:b/>
@@ -3868,7 +4168,7 @@
         </w:rPr>
         <w:t>esarrollo</w:t>
       </w:r>
-      <w:bookmarkEnd w:id="3"/>
+      <w:bookmarkEnd w:id="4"/>
     </w:p>
     <w:p>
       <w:pPr>
@@ -3882,7 +4182,7 @@
           <w:sz w:val="22"/>
         </w:rPr>
       </w:pPr>
-      <w:bookmarkStart w:id="4" w:name="_Toc493106247"/>
+      <w:bookmarkStart w:id="5" w:name="_Toc493167876"/>
       <w:r>
         <w:rPr>
           <w:color w:val="808080" w:themeColor="background1" w:themeShade="80"/>
@@ -3909,16 +4209,25 @@
           <w:color w:val="808080" w:themeColor="background1" w:themeShade="80"/>
           <w:sz w:val="22"/>
         </w:rPr>
-        <w:t xml:space="preserve">desempeño del clasificador SVM para predecir la ubicación geográfica. </w:t>
-      </w:r>
+        <w:t>desempeño del clasificador SVM para predecir la ubicación geográfica.</w:t>
+      </w:r>
+      <w:bookmarkEnd w:id="5"/>
       <w:r>
         <w:rPr>
           <w:color w:val="808080" w:themeColor="background1" w:themeShade="80"/>
           <w:sz w:val="22"/>
         </w:rPr>
+        <w:t xml:space="preserve"> </w:t>
+      </w:r>
+      <w:r>
+        <w:rPr>
+          <w:color w:val="808080" w:themeColor="background1" w:themeShade="80"/>
+          <w:sz w:val="22"/>
+        </w:rPr>
         <w:br/>
       </w:r>
     </w:p>
+    <w:p/>
     <w:p>
       <w:r>
         <w:t>Luego de entrenar y clasificar, se obtuvieron los siguientes resultados:</w:t>
@@ -4484,6 +4793,11 @@
     </w:tbl>
     <w:p/>
     <w:p>
+      <w:r>
+        <w:br w:type="page"/>
+      </w:r>
+    </w:p>
+    <w:p>
       <w:pPr>
         <w:pStyle w:val="Ttulo2"/>
         <w:numPr>
@@ -4495,11 +4809,13 @@
           <w:sz w:val="22"/>
         </w:rPr>
       </w:pPr>
+      <w:bookmarkStart w:id="6" w:name="_Toc493167877"/>
       <w:r>
         <w:rPr>
           <w:color w:val="808080" w:themeColor="background1" w:themeShade="80"/>
           <w:sz w:val="22"/>
         </w:rPr>
+        <w:lastRenderedPageBreak/>
         <w:t xml:space="preserve">Calcule el MRR y la matriz de confusión. </w:t>
       </w:r>
       <w:r>
@@ -4525,6 +4841,7 @@
         </w:rPr>
         <w:t>.</w:t>
       </w:r>
+      <w:bookmarkEnd w:id="6"/>
       <w:r>
         <w:rPr>
           <w:color w:val="808080" w:themeColor="background1" w:themeShade="80"/>
@@ -4534,7 +4851,75 @@
       </w:r>
     </w:p>
     <w:p>
-      <w:r>
+      <w:pPr>
+        <w:jc w:val="both"/>
+      </w:pPr>
+      <w:r>
+        <w:t>Matriz de confusión:</w:t>
+      </w:r>
+    </w:p>
+    <w:p>
+      <w:pPr>
+        <w:jc w:val="center"/>
+      </w:pPr>
+      <w:bookmarkStart w:id="7" w:name="_GoBack"/>
+      <w:r>
+        <w:rPr>
+          <w:noProof/>
+          <w:lang w:val="es-MX" w:eastAsia="es-MX"/>
+        </w:rPr>
+        <w:drawing>
+          <wp:inline distT="0" distB="0" distL="0" distR="0" wp14:anchorId="0C00DFCD" wp14:editId="18967878">
+            <wp:extent cx="5612130" cy="4080379"/>
+            <wp:effectExtent l="0" t="0" r="7620" b="0"/>
+            <wp:docPr id="5" name="Imagen 5" descr="C:\Users\wxtem\Desktop\Ing Civil Info\Cuarto año\Segundo Semestre\Sistemas Inteligentes\Tarea 2\enunciado_informe\matriz_confusion.PNG"/>
+            <wp:cNvGraphicFramePr>
+              <a:graphicFrameLocks xmlns:a="http://schemas.openxmlformats.org/drawingml/2006/main" noChangeAspect="1"/>
+            </wp:cNvGraphicFramePr>
+            <a:graphic xmlns:a="http://schemas.openxmlformats.org/drawingml/2006/main">
+              <a:graphicData uri="http://schemas.openxmlformats.org/drawingml/2006/picture">
+                <pic:pic xmlns:pic="http://schemas.openxmlformats.org/drawingml/2006/picture">
+                  <pic:nvPicPr>
+                    <pic:cNvPr id="0" name="Picture 1" descr="C:\Users\wxtem\Desktop\Ing Civil Info\Cuarto año\Segundo Semestre\Sistemas Inteligentes\Tarea 2\enunciado_informe\matriz_confusion.PNG"/>
+                    <pic:cNvPicPr>
+                      <a:picLocks noChangeAspect="1" noChangeArrowheads="1"/>
+                    </pic:cNvPicPr>
+                  </pic:nvPicPr>
+                  <pic:blipFill>
+                    <a:blip r:embed="rId21">
+                      <a:extLst>
+                        <a:ext uri="{28A0092B-C50C-407E-A947-70E740481C1C}">
+                          <a14:useLocalDpi xmlns:a14="http://schemas.microsoft.com/office/drawing/2010/main" val="0"/>
+                        </a:ext>
+                      </a:extLst>
+                    </a:blip>
+                    <a:srcRect/>
+                    <a:stretch>
+                      <a:fillRect/>
+                    </a:stretch>
+                  </pic:blipFill>
+                  <pic:spPr bwMode="auto">
+                    <a:xfrm>
+                      <a:off x="0" y="0"/>
+                      <a:ext cx="5612130" cy="4080379"/>
+                    </a:xfrm>
+                    <a:prstGeom prst="rect">
+                      <a:avLst/>
+                    </a:prstGeom>
+                    <a:noFill/>
+                    <a:ln>
+                      <a:noFill/>
+                    </a:ln>
+                  </pic:spPr>
+                </pic:pic>
+              </a:graphicData>
+            </a:graphic>
+          </wp:inline>
+        </w:drawing>
+      </w:r>
+      <w:bookmarkEnd w:id="7"/>
+      <w:r>
+        <w:br/>
         <w:t>En la siguiente tabla se exponen los MRR de cada clasificador:</w:t>
       </w:r>
     </w:p>
@@ -4998,6 +5383,1620 @@
     </w:p>
     <w:p>
       <w:pPr>
+        <w:jc w:val="both"/>
+      </w:pPr>
+      <w:r>
+        <w:lastRenderedPageBreak/>
+        <w:t>Luego, se dispone de las siguientes matrices de confusión:</w:t>
+      </w:r>
+    </w:p>
+    <w:p>
+      <w:pPr>
+        <w:jc w:val="both"/>
+      </w:pPr>
+    </w:p>
+    <w:tbl>
+      <w:tblPr>
+        <w:tblStyle w:val="Cuadrculamedia2"/>
+        <w:tblW w:w="8522" w:type="dxa"/>
+        <w:tblLook w:val="04A0" w:firstRow="1" w:lastRow="0" w:firstColumn="1" w:lastColumn="0" w:noHBand="0" w:noVBand="1"/>
+      </w:tblPr>
+      <w:tblGrid>
+        <w:gridCol w:w="2492"/>
+        <w:gridCol w:w="2738"/>
+        <w:gridCol w:w="3292"/>
+      </w:tblGrid>
+      <w:tr>
+        <w:trPr>
+          <w:cnfStyle w:val="100000000000" w:firstRow="1" w:lastRow="0" w:firstColumn="0" w:lastColumn="0" w:oddVBand="0" w:evenVBand="0" w:oddHBand="0" w:evenHBand="0" w:firstRowFirstColumn="0" w:firstRowLastColumn="0" w:lastRowFirstColumn="0" w:lastRowLastColumn="0"/>
+          <w:trHeight w:val="278"/>
+        </w:trPr>
+        <w:tc>
+          <w:tcPr>
+            <w:cnfStyle w:val="001000000100" w:firstRow="0" w:lastRow="0" w:firstColumn="1" w:lastColumn="0" w:oddVBand="0" w:evenVBand="0" w:oddHBand="0" w:evenHBand="0" w:firstRowFirstColumn="1" w:firstRowLastColumn="0" w:lastRowFirstColumn="0" w:lastRowLastColumn="0"/>
+            <w:tcW w:w="2492" w:type="dxa"/>
+            <w:noWrap/>
+            <w:hideMark/>
+          </w:tcPr>
+          <w:p>
+            <w:pPr>
+              <w:jc w:val="center"/>
+              <w:rPr>
+                <w:rFonts w:ascii="Calibri" w:eastAsia="Times New Roman" w:hAnsi="Calibri" w:cs="Calibri"/>
+                <w:color w:val="000000"/>
+                <w:lang w:val="es-MX" w:eastAsia="es-MX"/>
+              </w:rPr>
+            </w:pPr>
+            <w:r>
+              <w:rPr>
+                <w:rFonts w:ascii="Calibri" w:eastAsia="Times New Roman" w:hAnsi="Calibri" w:cs="Calibri"/>
+                <w:color w:val="000000"/>
+                <w:lang w:val="es-MX" w:eastAsia="es-MX"/>
+              </w:rPr>
+              <w:t xml:space="preserve">Clase positiva: </w:t>
+            </w:r>
+            <w:r>
+              <w:rPr>
+                <w:rFonts w:ascii="Calibri" w:eastAsia="Times New Roman" w:hAnsi="Calibri" w:cs="Calibri"/>
+                <w:i/>
+                <w:color w:val="000000"/>
+                <w:lang w:val="es-MX" w:eastAsia="es-MX"/>
+              </w:rPr>
+              <w:t>Non-USA</w:t>
+            </w:r>
+          </w:p>
+        </w:tc>
+        <w:tc>
+          <w:tcPr>
+            <w:tcW w:w="2738" w:type="dxa"/>
+            <w:noWrap/>
+            <w:hideMark/>
+          </w:tcPr>
+          <w:p>
+            <w:pPr>
+              <w:jc w:val="center"/>
+              <w:cnfStyle w:val="100000000000" w:firstRow="1" w:lastRow="0" w:firstColumn="0" w:lastColumn="0" w:oddVBand="0" w:evenVBand="0" w:oddHBand="0" w:evenHBand="0" w:firstRowFirstColumn="0" w:firstRowLastColumn="0" w:lastRowFirstColumn="0" w:lastRowLastColumn="0"/>
+              <w:rPr>
+                <w:rFonts w:ascii="Calibri" w:eastAsia="Times New Roman" w:hAnsi="Calibri" w:cs="Calibri"/>
+                <w:i/>
+                <w:iCs/>
+                <w:color w:val="000000"/>
+                <w:lang w:val="es-MX" w:eastAsia="es-MX"/>
+              </w:rPr>
+            </w:pPr>
+            <w:proofErr w:type="spellStart"/>
+            <w:r>
+              <w:rPr>
+                <w:rFonts w:ascii="Calibri" w:eastAsia="Times New Roman" w:hAnsi="Calibri" w:cs="Calibri"/>
+                <w:i/>
+                <w:iCs/>
+                <w:color w:val="000000"/>
+                <w:lang w:val="es-MX" w:eastAsia="es-MX"/>
+              </w:rPr>
+              <w:t>Classified</w:t>
+            </w:r>
+            <w:proofErr w:type="spellEnd"/>
+            <w:r>
+              <w:rPr>
+                <w:rFonts w:ascii="Calibri" w:eastAsia="Times New Roman" w:hAnsi="Calibri" w:cs="Calibri"/>
+                <w:i/>
+                <w:iCs/>
+                <w:color w:val="000000"/>
+                <w:lang w:val="es-MX" w:eastAsia="es-MX"/>
+              </w:rPr>
+              <w:t xml:space="preserve"> Positive</w:t>
+            </w:r>
+          </w:p>
+        </w:tc>
+        <w:tc>
+          <w:tcPr>
+            <w:tcW w:w="3292" w:type="dxa"/>
+            <w:noWrap/>
+            <w:hideMark/>
+          </w:tcPr>
+          <w:p>
+            <w:pPr>
+              <w:jc w:val="center"/>
+              <w:cnfStyle w:val="100000000000" w:firstRow="1" w:lastRow="0" w:firstColumn="0" w:lastColumn="0" w:oddVBand="0" w:evenVBand="0" w:oddHBand="0" w:evenHBand="0" w:firstRowFirstColumn="0" w:firstRowLastColumn="0" w:lastRowFirstColumn="0" w:lastRowLastColumn="0"/>
+              <w:rPr>
+                <w:rFonts w:ascii="Calibri" w:eastAsia="Times New Roman" w:hAnsi="Calibri" w:cs="Calibri"/>
+                <w:i/>
+                <w:iCs/>
+                <w:color w:val="000000"/>
+                <w:lang w:val="es-MX" w:eastAsia="es-MX"/>
+              </w:rPr>
+            </w:pPr>
+            <w:proofErr w:type="spellStart"/>
+            <w:r>
+              <w:rPr>
+                <w:rFonts w:ascii="Calibri" w:eastAsia="Times New Roman" w:hAnsi="Calibri" w:cs="Calibri"/>
+                <w:i/>
+                <w:iCs/>
+                <w:color w:val="000000"/>
+                <w:lang w:val="es-MX" w:eastAsia="es-MX"/>
+              </w:rPr>
+              <w:t>Classified</w:t>
+            </w:r>
+            <w:proofErr w:type="spellEnd"/>
+            <w:r>
+              <w:rPr>
+                <w:rFonts w:ascii="Calibri" w:eastAsia="Times New Roman" w:hAnsi="Calibri" w:cs="Calibri"/>
+                <w:i/>
+                <w:iCs/>
+                <w:color w:val="000000"/>
+                <w:lang w:val="es-MX" w:eastAsia="es-MX"/>
+              </w:rPr>
+              <w:t xml:space="preserve"> </w:t>
+            </w:r>
+            <w:proofErr w:type="spellStart"/>
+            <w:r>
+              <w:rPr>
+                <w:rFonts w:ascii="Calibri" w:eastAsia="Times New Roman" w:hAnsi="Calibri" w:cs="Calibri"/>
+                <w:i/>
+                <w:iCs/>
+                <w:color w:val="000000"/>
+                <w:lang w:val="es-MX" w:eastAsia="es-MX"/>
+              </w:rPr>
+              <w:t>Negative</w:t>
+            </w:r>
+            <w:proofErr w:type="spellEnd"/>
+          </w:p>
+        </w:tc>
+      </w:tr>
+      <w:tr>
+        <w:trPr>
+          <w:cnfStyle w:val="000000100000" w:firstRow="0" w:lastRow="0" w:firstColumn="0" w:lastColumn="0" w:oddVBand="0" w:evenVBand="0" w:oddHBand="1" w:evenHBand="0" w:firstRowFirstColumn="0" w:firstRowLastColumn="0" w:lastRowFirstColumn="0" w:lastRowLastColumn="0"/>
+          <w:trHeight w:val="278"/>
+        </w:trPr>
+        <w:tc>
+          <w:tcPr>
+            <w:cnfStyle w:val="001000000000" w:firstRow="0" w:lastRow="0" w:firstColumn="1" w:lastColumn="0" w:oddVBand="0" w:evenVBand="0" w:oddHBand="0" w:evenHBand="0" w:firstRowFirstColumn="0" w:firstRowLastColumn="0" w:lastRowFirstColumn="0" w:lastRowLastColumn="0"/>
+            <w:tcW w:w="2492" w:type="dxa"/>
+            <w:noWrap/>
+            <w:hideMark/>
+          </w:tcPr>
+          <w:p>
+            <w:pPr>
+              <w:jc w:val="center"/>
+              <w:rPr>
+                <w:rFonts w:ascii="Calibri" w:eastAsia="Times New Roman" w:hAnsi="Calibri" w:cs="Calibri"/>
+                <w:i/>
+                <w:iCs/>
+                <w:color w:val="000000"/>
+                <w:lang w:val="es-MX" w:eastAsia="es-MX"/>
+              </w:rPr>
+            </w:pPr>
+            <w:r>
+              <w:rPr>
+                <w:rFonts w:ascii="Calibri" w:eastAsia="Times New Roman" w:hAnsi="Calibri" w:cs="Calibri"/>
+                <w:i/>
+                <w:iCs/>
+                <w:color w:val="000000"/>
+                <w:lang w:val="es-MX" w:eastAsia="es-MX"/>
+              </w:rPr>
+              <w:t>Actual Positive</w:t>
+            </w:r>
+          </w:p>
+        </w:tc>
+        <w:tc>
+          <w:tcPr>
+            <w:tcW w:w="2738" w:type="dxa"/>
+            <w:noWrap/>
+            <w:hideMark/>
+          </w:tcPr>
+          <w:p>
+            <w:pPr>
+              <w:jc w:val="center"/>
+              <w:cnfStyle w:val="000000100000" w:firstRow="0" w:lastRow="0" w:firstColumn="0" w:lastColumn="0" w:oddVBand="0" w:evenVBand="0" w:oddHBand="1" w:evenHBand="0" w:firstRowFirstColumn="0" w:firstRowLastColumn="0" w:lastRowFirstColumn="0" w:lastRowLastColumn="0"/>
+              <w:rPr>
+                <w:rFonts w:ascii="Calibri" w:eastAsia="Times New Roman" w:hAnsi="Calibri" w:cs="Calibri"/>
+                <w:color w:val="000000"/>
+                <w:lang w:val="es-MX" w:eastAsia="es-MX"/>
+              </w:rPr>
+            </w:pPr>
+            <w:r>
+              <w:rPr>
+                <w:rFonts w:ascii="Calibri" w:eastAsia="Times New Roman" w:hAnsi="Calibri" w:cs="Calibri"/>
+                <w:color w:val="000000"/>
+                <w:lang w:val="es-MX" w:eastAsia="es-MX"/>
+              </w:rPr>
+              <w:t>453</w:t>
+            </w:r>
+          </w:p>
+        </w:tc>
+        <w:tc>
+          <w:tcPr>
+            <w:tcW w:w="3292" w:type="dxa"/>
+            <w:noWrap/>
+            <w:hideMark/>
+          </w:tcPr>
+          <w:p>
+            <w:pPr>
+              <w:jc w:val="center"/>
+              <w:cnfStyle w:val="000000100000" w:firstRow="0" w:lastRow="0" w:firstColumn="0" w:lastColumn="0" w:oddVBand="0" w:evenVBand="0" w:oddHBand="1" w:evenHBand="0" w:firstRowFirstColumn="0" w:firstRowLastColumn="0" w:lastRowFirstColumn="0" w:lastRowLastColumn="0"/>
+              <w:rPr>
+                <w:rFonts w:ascii="Calibri" w:eastAsia="Times New Roman" w:hAnsi="Calibri" w:cs="Calibri"/>
+                <w:color w:val="000000"/>
+                <w:lang w:val="es-MX" w:eastAsia="es-MX"/>
+              </w:rPr>
+            </w:pPr>
+            <w:r>
+              <w:rPr>
+                <w:rFonts w:ascii="Calibri" w:eastAsia="Times New Roman" w:hAnsi="Calibri" w:cs="Calibri"/>
+                <w:color w:val="000000"/>
+                <w:lang w:val="es-MX" w:eastAsia="es-MX"/>
+              </w:rPr>
+              <w:t>78</w:t>
+            </w:r>
+          </w:p>
+        </w:tc>
+      </w:tr>
+      <w:tr>
+        <w:trPr>
+          <w:trHeight w:val="278"/>
+        </w:trPr>
+        <w:tc>
+          <w:tcPr>
+            <w:cnfStyle w:val="001000000000" w:firstRow="0" w:lastRow="0" w:firstColumn="1" w:lastColumn="0" w:oddVBand="0" w:evenVBand="0" w:oddHBand="0" w:evenHBand="0" w:firstRowFirstColumn="0" w:firstRowLastColumn="0" w:lastRowFirstColumn="0" w:lastRowLastColumn="0"/>
+            <w:tcW w:w="2492" w:type="dxa"/>
+            <w:noWrap/>
+            <w:hideMark/>
+          </w:tcPr>
+          <w:p>
+            <w:pPr>
+              <w:jc w:val="center"/>
+              <w:rPr>
+                <w:rFonts w:ascii="Calibri" w:eastAsia="Times New Roman" w:hAnsi="Calibri" w:cs="Calibri"/>
+                <w:i/>
+                <w:iCs/>
+                <w:color w:val="000000"/>
+                <w:lang w:val="es-MX" w:eastAsia="es-MX"/>
+              </w:rPr>
+            </w:pPr>
+            <w:r>
+              <w:rPr>
+                <w:rFonts w:ascii="Calibri" w:eastAsia="Times New Roman" w:hAnsi="Calibri" w:cs="Calibri"/>
+                <w:i/>
+                <w:iCs/>
+                <w:color w:val="000000"/>
+                <w:lang w:val="es-MX" w:eastAsia="es-MX"/>
+              </w:rPr>
+              <w:t xml:space="preserve">Actual </w:t>
+            </w:r>
+            <w:proofErr w:type="spellStart"/>
+            <w:r>
+              <w:rPr>
+                <w:rFonts w:ascii="Calibri" w:eastAsia="Times New Roman" w:hAnsi="Calibri" w:cs="Calibri"/>
+                <w:i/>
+                <w:iCs/>
+                <w:color w:val="000000"/>
+                <w:lang w:val="es-MX" w:eastAsia="es-MX"/>
+              </w:rPr>
+              <w:t>Negative</w:t>
+            </w:r>
+            <w:proofErr w:type="spellEnd"/>
+          </w:p>
+        </w:tc>
+        <w:tc>
+          <w:tcPr>
+            <w:tcW w:w="2738" w:type="dxa"/>
+            <w:noWrap/>
+            <w:hideMark/>
+          </w:tcPr>
+          <w:p>
+            <w:pPr>
+              <w:jc w:val="center"/>
+              <w:cnfStyle w:val="000000000000" w:firstRow="0" w:lastRow="0" w:firstColumn="0" w:lastColumn="0" w:oddVBand="0" w:evenVBand="0" w:oddHBand="0" w:evenHBand="0" w:firstRowFirstColumn="0" w:firstRowLastColumn="0" w:lastRowFirstColumn="0" w:lastRowLastColumn="0"/>
+              <w:rPr>
+                <w:rFonts w:ascii="Calibri" w:eastAsia="Times New Roman" w:hAnsi="Calibri" w:cs="Calibri"/>
+                <w:color w:val="000000"/>
+                <w:lang w:val="es-MX" w:eastAsia="es-MX"/>
+              </w:rPr>
+            </w:pPr>
+            <w:r>
+              <w:rPr>
+                <w:rFonts w:ascii="Calibri" w:eastAsia="Times New Roman" w:hAnsi="Calibri" w:cs="Calibri"/>
+                <w:color w:val="000000"/>
+                <w:lang w:val="es-MX" w:eastAsia="es-MX"/>
+              </w:rPr>
+              <w:t>264</w:t>
+            </w:r>
+          </w:p>
+        </w:tc>
+        <w:tc>
+          <w:tcPr>
+            <w:tcW w:w="3292" w:type="dxa"/>
+            <w:noWrap/>
+            <w:hideMark/>
+          </w:tcPr>
+          <w:p>
+            <w:pPr>
+              <w:jc w:val="center"/>
+              <w:cnfStyle w:val="000000000000" w:firstRow="0" w:lastRow="0" w:firstColumn="0" w:lastColumn="0" w:oddVBand="0" w:evenVBand="0" w:oddHBand="0" w:evenHBand="0" w:firstRowFirstColumn="0" w:firstRowLastColumn="0" w:lastRowFirstColumn="0" w:lastRowLastColumn="0"/>
+              <w:rPr>
+                <w:rFonts w:ascii="Calibri" w:eastAsia="Times New Roman" w:hAnsi="Calibri" w:cs="Calibri"/>
+                <w:color w:val="000000"/>
+                <w:lang w:val="es-MX" w:eastAsia="es-MX"/>
+              </w:rPr>
+            </w:pPr>
+            <w:r>
+              <w:rPr>
+                <w:rFonts w:ascii="Calibri" w:eastAsia="Times New Roman" w:hAnsi="Calibri" w:cs="Calibri"/>
+                <w:color w:val="000000"/>
+                <w:lang w:val="es-MX" w:eastAsia="es-MX"/>
+              </w:rPr>
+              <w:t>1205</w:t>
+            </w:r>
+          </w:p>
+        </w:tc>
+      </w:tr>
+    </w:tbl>
+    <w:p>
+      <w:pPr>
+        <w:pStyle w:val="Subttulo"/>
+        <w:jc w:val="center"/>
+        <w:rPr>
+          <w:rFonts w:eastAsia="Times New Roman"/>
+          <w:lang w:val="es-MX" w:eastAsia="es-MX"/>
+        </w:rPr>
+      </w:pPr>
+      <w:r>
+        <w:t>Precisión: 0.</w:t>
+      </w:r>
+      <w:r>
+        <w:rPr>
+          <w:rFonts w:eastAsia="Times New Roman"/>
+          <w:lang w:val="es-MX" w:eastAsia="es-MX"/>
+        </w:rPr>
+        <w:t>631799163</w:t>
+      </w:r>
+      <w:r>
+        <w:rPr>
+          <w:rFonts w:eastAsia="Times New Roman"/>
+          <w:lang w:val="es-MX" w:eastAsia="es-MX"/>
+        </w:rPr>
+        <w:br/>
+      </w:r>
+      <w:proofErr w:type="spellStart"/>
+      <w:r>
+        <w:rPr>
+          <w:rFonts w:eastAsia="Times New Roman"/>
+          <w:lang w:val="es-MX" w:eastAsia="es-MX"/>
+        </w:rPr>
+        <w:t>Recall</w:t>
+      </w:r>
+      <w:proofErr w:type="spellEnd"/>
+      <w:r>
+        <w:rPr>
+          <w:rFonts w:eastAsia="Times New Roman"/>
+          <w:lang w:val="es-MX" w:eastAsia="es-MX"/>
+        </w:rPr>
+        <w:t>: 0.</w:t>
+      </w:r>
+      <w:r>
+        <w:rPr>
+          <w:rFonts w:eastAsia="Times New Roman"/>
+          <w:lang w:val="es-MX" w:eastAsia="es-MX"/>
+        </w:rPr>
+        <w:t>853107345</w:t>
+      </w:r>
+    </w:p>
+    <w:p>
+      <w:pPr>
+        <w:rPr>
+          <w:lang w:val="es-MX" w:eastAsia="es-MX"/>
+        </w:rPr>
+      </w:pPr>
+    </w:p>
+    <w:tbl>
+      <w:tblPr>
+        <w:tblStyle w:val="Cuadrculamedia2"/>
+        <w:tblW w:w="8540" w:type="dxa"/>
+        <w:tblLook w:val="04A0" w:firstRow="1" w:lastRow="0" w:firstColumn="1" w:lastColumn="0" w:noHBand="0" w:noVBand="1"/>
+      </w:tblPr>
+      <w:tblGrid>
+        <w:gridCol w:w="2497"/>
+        <w:gridCol w:w="2744"/>
+        <w:gridCol w:w="3299"/>
+      </w:tblGrid>
+      <w:tr>
+        <w:trPr>
+          <w:cnfStyle w:val="100000000000" w:firstRow="1" w:lastRow="0" w:firstColumn="0" w:lastColumn="0" w:oddVBand="0" w:evenVBand="0" w:oddHBand="0" w:evenHBand="0" w:firstRowFirstColumn="0" w:firstRowLastColumn="0" w:lastRowFirstColumn="0" w:lastRowLastColumn="0"/>
+          <w:trHeight w:val="321"/>
+        </w:trPr>
+        <w:tc>
+          <w:tcPr>
+            <w:cnfStyle w:val="001000000100" w:firstRow="0" w:lastRow="0" w:firstColumn="1" w:lastColumn="0" w:oddVBand="0" w:evenVBand="0" w:oddHBand="0" w:evenHBand="0" w:firstRowFirstColumn="1" w:firstRowLastColumn="0" w:lastRowFirstColumn="0" w:lastRowLastColumn="0"/>
+            <w:tcW w:w="2497" w:type="dxa"/>
+            <w:noWrap/>
+            <w:hideMark/>
+          </w:tcPr>
+          <w:p>
+            <w:pPr>
+              <w:jc w:val="center"/>
+              <w:rPr>
+                <w:rFonts w:ascii="Calibri" w:eastAsia="Times New Roman" w:hAnsi="Calibri" w:cs="Calibri"/>
+                <w:color w:val="000000"/>
+                <w:lang w:val="es-MX" w:eastAsia="es-MX"/>
+              </w:rPr>
+            </w:pPr>
+            <w:r>
+              <w:rPr>
+                <w:rFonts w:ascii="Calibri" w:eastAsia="Times New Roman" w:hAnsi="Calibri" w:cs="Calibri"/>
+                <w:color w:val="000000"/>
+                <w:lang w:val="es-MX" w:eastAsia="es-MX"/>
+              </w:rPr>
+              <w:t xml:space="preserve">Clase positiva: </w:t>
+            </w:r>
+            <w:proofErr w:type="spellStart"/>
+            <w:r>
+              <w:rPr>
+                <w:rFonts w:ascii="Calibri" w:eastAsia="Times New Roman" w:hAnsi="Calibri" w:cs="Calibri"/>
+                <w:i/>
+                <w:color w:val="000000"/>
+                <w:lang w:val="es-MX" w:eastAsia="es-MX"/>
+              </w:rPr>
+              <w:t>Undetermined</w:t>
+            </w:r>
+            <w:proofErr w:type="spellEnd"/>
+          </w:p>
+        </w:tc>
+        <w:tc>
+          <w:tcPr>
+            <w:tcW w:w="2744" w:type="dxa"/>
+            <w:noWrap/>
+            <w:hideMark/>
+          </w:tcPr>
+          <w:p>
+            <w:pPr>
+              <w:jc w:val="center"/>
+              <w:cnfStyle w:val="100000000000" w:firstRow="1" w:lastRow="0" w:firstColumn="0" w:lastColumn="0" w:oddVBand="0" w:evenVBand="0" w:oddHBand="0" w:evenHBand="0" w:firstRowFirstColumn="0" w:firstRowLastColumn="0" w:lastRowFirstColumn="0" w:lastRowLastColumn="0"/>
+              <w:rPr>
+                <w:rFonts w:ascii="Calibri" w:eastAsia="Times New Roman" w:hAnsi="Calibri" w:cs="Calibri"/>
+                <w:i/>
+                <w:iCs/>
+                <w:color w:val="000000"/>
+                <w:lang w:val="es-MX" w:eastAsia="es-MX"/>
+              </w:rPr>
+            </w:pPr>
+            <w:proofErr w:type="spellStart"/>
+            <w:r>
+              <w:rPr>
+                <w:rFonts w:ascii="Calibri" w:eastAsia="Times New Roman" w:hAnsi="Calibri" w:cs="Calibri"/>
+                <w:i/>
+                <w:iCs/>
+                <w:color w:val="000000"/>
+                <w:lang w:val="es-MX" w:eastAsia="es-MX"/>
+              </w:rPr>
+              <w:t>Classified</w:t>
+            </w:r>
+            <w:proofErr w:type="spellEnd"/>
+            <w:r>
+              <w:rPr>
+                <w:rFonts w:ascii="Calibri" w:eastAsia="Times New Roman" w:hAnsi="Calibri" w:cs="Calibri"/>
+                <w:i/>
+                <w:iCs/>
+                <w:color w:val="000000"/>
+                <w:lang w:val="es-MX" w:eastAsia="es-MX"/>
+              </w:rPr>
+              <w:t xml:space="preserve"> Positive</w:t>
+            </w:r>
+          </w:p>
+        </w:tc>
+        <w:tc>
+          <w:tcPr>
+            <w:tcW w:w="3299" w:type="dxa"/>
+            <w:noWrap/>
+            <w:hideMark/>
+          </w:tcPr>
+          <w:p>
+            <w:pPr>
+              <w:jc w:val="center"/>
+              <w:cnfStyle w:val="100000000000" w:firstRow="1" w:lastRow="0" w:firstColumn="0" w:lastColumn="0" w:oddVBand="0" w:evenVBand="0" w:oddHBand="0" w:evenHBand="0" w:firstRowFirstColumn="0" w:firstRowLastColumn="0" w:lastRowFirstColumn="0" w:lastRowLastColumn="0"/>
+              <w:rPr>
+                <w:rFonts w:ascii="Calibri" w:eastAsia="Times New Roman" w:hAnsi="Calibri" w:cs="Calibri"/>
+                <w:i/>
+                <w:iCs/>
+                <w:color w:val="000000"/>
+                <w:lang w:val="es-MX" w:eastAsia="es-MX"/>
+              </w:rPr>
+            </w:pPr>
+            <w:proofErr w:type="spellStart"/>
+            <w:r>
+              <w:rPr>
+                <w:rFonts w:ascii="Calibri" w:eastAsia="Times New Roman" w:hAnsi="Calibri" w:cs="Calibri"/>
+                <w:i/>
+                <w:iCs/>
+                <w:color w:val="000000"/>
+                <w:lang w:val="es-MX" w:eastAsia="es-MX"/>
+              </w:rPr>
+              <w:t>Classified</w:t>
+            </w:r>
+            <w:proofErr w:type="spellEnd"/>
+            <w:r>
+              <w:rPr>
+                <w:rFonts w:ascii="Calibri" w:eastAsia="Times New Roman" w:hAnsi="Calibri" w:cs="Calibri"/>
+                <w:i/>
+                <w:iCs/>
+                <w:color w:val="000000"/>
+                <w:lang w:val="es-MX" w:eastAsia="es-MX"/>
+              </w:rPr>
+              <w:t xml:space="preserve"> </w:t>
+            </w:r>
+            <w:proofErr w:type="spellStart"/>
+            <w:r>
+              <w:rPr>
+                <w:rFonts w:ascii="Calibri" w:eastAsia="Times New Roman" w:hAnsi="Calibri" w:cs="Calibri"/>
+                <w:i/>
+                <w:iCs/>
+                <w:color w:val="000000"/>
+                <w:lang w:val="es-MX" w:eastAsia="es-MX"/>
+              </w:rPr>
+              <w:t>Negative</w:t>
+            </w:r>
+            <w:proofErr w:type="spellEnd"/>
+          </w:p>
+        </w:tc>
+      </w:tr>
+      <w:tr>
+        <w:trPr>
+          <w:cnfStyle w:val="000000100000" w:firstRow="0" w:lastRow="0" w:firstColumn="0" w:lastColumn="0" w:oddVBand="0" w:evenVBand="0" w:oddHBand="1" w:evenHBand="0" w:firstRowFirstColumn="0" w:firstRowLastColumn="0" w:lastRowFirstColumn="0" w:lastRowLastColumn="0"/>
+          <w:trHeight w:val="321"/>
+        </w:trPr>
+        <w:tc>
+          <w:tcPr>
+            <w:cnfStyle w:val="001000000000" w:firstRow="0" w:lastRow="0" w:firstColumn="1" w:lastColumn="0" w:oddVBand="0" w:evenVBand="0" w:oddHBand="0" w:evenHBand="0" w:firstRowFirstColumn="0" w:firstRowLastColumn="0" w:lastRowFirstColumn="0" w:lastRowLastColumn="0"/>
+            <w:tcW w:w="2497" w:type="dxa"/>
+            <w:noWrap/>
+            <w:hideMark/>
+          </w:tcPr>
+          <w:p>
+            <w:pPr>
+              <w:jc w:val="center"/>
+              <w:rPr>
+                <w:rFonts w:ascii="Calibri" w:eastAsia="Times New Roman" w:hAnsi="Calibri" w:cs="Calibri"/>
+                <w:i/>
+                <w:iCs/>
+                <w:color w:val="000000"/>
+                <w:lang w:val="es-MX" w:eastAsia="es-MX"/>
+              </w:rPr>
+            </w:pPr>
+            <w:r>
+              <w:rPr>
+                <w:rFonts w:ascii="Calibri" w:eastAsia="Times New Roman" w:hAnsi="Calibri" w:cs="Calibri"/>
+                <w:i/>
+                <w:iCs/>
+                <w:color w:val="000000"/>
+                <w:lang w:val="es-MX" w:eastAsia="es-MX"/>
+              </w:rPr>
+              <w:t>Actual Positive</w:t>
+            </w:r>
+          </w:p>
+        </w:tc>
+        <w:tc>
+          <w:tcPr>
+            <w:tcW w:w="2744" w:type="dxa"/>
+            <w:noWrap/>
+            <w:hideMark/>
+          </w:tcPr>
+          <w:p>
+            <w:pPr>
+              <w:jc w:val="center"/>
+              <w:cnfStyle w:val="000000100000" w:firstRow="0" w:lastRow="0" w:firstColumn="0" w:lastColumn="0" w:oddVBand="0" w:evenVBand="0" w:oddHBand="1" w:evenHBand="0" w:firstRowFirstColumn="0" w:firstRowLastColumn="0" w:lastRowFirstColumn="0" w:lastRowLastColumn="0"/>
+              <w:rPr>
+                <w:rFonts w:ascii="Calibri" w:eastAsia="Times New Roman" w:hAnsi="Calibri" w:cs="Calibri"/>
+                <w:color w:val="000000"/>
+                <w:lang w:val="es-MX" w:eastAsia="es-MX"/>
+              </w:rPr>
+            </w:pPr>
+            <w:r>
+              <w:rPr>
+                <w:rFonts w:ascii="Calibri" w:eastAsia="Times New Roman" w:hAnsi="Calibri" w:cs="Calibri"/>
+                <w:color w:val="000000"/>
+                <w:lang w:val="es-MX" w:eastAsia="es-MX"/>
+              </w:rPr>
+              <w:t>372</w:t>
+            </w:r>
+          </w:p>
+        </w:tc>
+        <w:tc>
+          <w:tcPr>
+            <w:tcW w:w="3299" w:type="dxa"/>
+            <w:noWrap/>
+            <w:hideMark/>
+          </w:tcPr>
+          <w:p>
+            <w:pPr>
+              <w:jc w:val="center"/>
+              <w:cnfStyle w:val="000000100000" w:firstRow="0" w:lastRow="0" w:firstColumn="0" w:lastColumn="0" w:oddVBand="0" w:evenVBand="0" w:oddHBand="1" w:evenHBand="0" w:firstRowFirstColumn="0" w:firstRowLastColumn="0" w:lastRowFirstColumn="0" w:lastRowLastColumn="0"/>
+              <w:rPr>
+                <w:rFonts w:ascii="Calibri" w:eastAsia="Times New Roman" w:hAnsi="Calibri" w:cs="Calibri"/>
+                <w:color w:val="000000"/>
+                <w:lang w:val="es-MX" w:eastAsia="es-MX"/>
+              </w:rPr>
+            </w:pPr>
+            <w:r>
+              <w:rPr>
+                <w:rFonts w:ascii="Calibri" w:eastAsia="Times New Roman" w:hAnsi="Calibri" w:cs="Calibri"/>
+                <w:color w:val="000000"/>
+                <w:lang w:val="es-MX" w:eastAsia="es-MX"/>
+              </w:rPr>
+              <w:t>65</w:t>
+            </w:r>
+          </w:p>
+        </w:tc>
+      </w:tr>
+      <w:tr>
+        <w:trPr>
+          <w:trHeight w:val="321"/>
+        </w:trPr>
+        <w:tc>
+          <w:tcPr>
+            <w:cnfStyle w:val="001000000000" w:firstRow="0" w:lastRow="0" w:firstColumn="1" w:lastColumn="0" w:oddVBand="0" w:evenVBand="0" w:oddHBand="0" w:evenHBand="0" w:firstRowFirstColumn="0" w:firstRowLastColumn="0" w:lastRowFirstColumn="0" w:lastRowLastColumn="0"/>
+            <w:tcW w:w="2497" w:type="dxa"/>
+            <w:noWrap/>
+            <w:hideMark/>
+          </w:tcPr>
+          <w:p>
+            <w:pPr>
+              <w:jc w:val="center"/>
+              <w:rPr>
+                <w:rFonts w:ascii="Calibri" w:eastAsia="Times New Roman" w:hAnsi="Calibri" w:cs="Calibri"/>
+                <w:i/>
+                <w:iCs/>
+                <w:color w:val="000000"/>
+                <w:lang w:val="es-MX" w:eastAsia="es-MX"/>
+              </w:rPr>
+            </w:pPr>
+            <w:r>
+              <w:rPr>
+                <w:rFonts w:ascii="Calibri" w:eastAsia="Times New Roman" w:hAnsi="Calibri" w:cs="Calibri"/>
+                <w:i/>
+                <w:iCs/>
+                <w:color w:val="000000"/>
+                <w:lang w:val="es-MX" w:eastAsia="es-MX"/>
+              </w:rPr>
+              <w:t xml:space="preserve">Actual </w:t>
+            </w:r>
+            <w:proofErr w:type="spellStart"/>
+            <w:r>
+              <w:rPr>
+                <w:rFonts w:ascii="Calibri" w:eastAsia="Times New Roman" w:hAnsi="Calibri" w:cs="Calibri"/>
+                <w:i/>
+                <w:iCs/>
+                <w:color w:val="000000"/>
+                <w:lang w:val="es-MX" w:eastAsia="es-MX"/>
+              </w:rPr>
+              <w:t>Negative</w:t>
+            </w:r>
+            <w:proofErr w:type="spellEnd"/>
+          </w:p>
+        </w:tc>
+        <w:tc>
+          <w:tcPr>
+            <w:tcW w:w="2744" w:type="dxa"/>
+            <w:noWrap/>
+            <w:hideMark/>
+          </w:tcPr>
+          <w:p>
+            <w:pPr>
+              <w:jc w:val="center"/>
+              <w:cnfStyle w:val="000000000000" w:firstRow="0" w:lastRow="0" w:firstColumn="0" w:lastColumn="0" w:oddVBand="0" w:evenVBand="0" w:oddHBand="0" w:evenHBand="0" w:firstRowFirstColumn="0" w:firstRowLastColumn="0" w:lastRowFirstColumn="0" w:lastRowLastColumn="0"/>
+              <w:rPr>
+                <w:rFonts w:ascii="Calibri" w:eastAsia="Times New Roman" w:hAnsi="Calibri" w:cs="Calibri"/>
+                <w:color w:val="000000"/>
+                <w:lang w:val="es-MX" w:eastAsia="es-MX"/>
+              </w:rPr>
+            </w:pPr>
+            <w:r>
+              <w:rPr>
+                <w:rFonts w:ascii="Calibri" w:eastAsia="Times New Roman" w:hAnsi="Calibri" w:cs="Calibri"/>
+                <w:color w:val="000000"/>
+                <w:lang w:val="es-MX" w:eastAsia="es-MX"/>
+              </w:rPr>
+              <w:t>277</w:t>
+            </w:r>
+          </w:p>
+        </w:tc>
+        <w:tc>
+          <w:tcPr>
+            <w:tcW w:w="3299" w:type="dxa"/>
+            <w:noWrap/>
+            <w:hideMark/>
+          </w:tcPr>
+          <w:p>
+            <w:pPr>
+              <w:jc w:val="center"/>
+              <w:cnfStyle w:val="000000000000" w:firstRow="0" w:lastRow="0" w:firstColumn="0" w:lastColumn="0" w:oddVBand="0" w:evenVBand="0" w:oddHBand="0" w:evenHBand="0" w:firstRowFirstColumn="0" w:firstRowLastColumn="0" w:lastRowFirstColumn="0" w:lastRowLastColumn="0"/>
+              <w:rPr>
+                <w:rFonts w:ascii="Calibri" w:eastAsia="Times New Roman" w:hAnsi="Calibri" w:cs="Calibri"/>
+                <w:color w:val="000000"/>
+                <w:lang w:val="es-MX" w:eastAsia="es-MX"/>
+              </w:rPr>
+            </w:pPr>
+            <w:r>
+              <w:rPr>
+                <w:rFonts w:ascii="Calibri" w:eastAsia="Times New Roman" w:hAnsi="Calibri" w:cs="Calibri"/>
+                <w:color w:val="000000"/>
+                <w:lang w:val="es-MX" w:eastAsia="es-MX"/>
+              </w:rPr>
+              <w:t>1286</w:t>
+            </w:r>
+          </w:p>
+        </w:tc>
+      </w:tr>
+    </w:tbl>
+    <w:p>
+      <w:pPr>
+        <w:pStyle w:val="Subttulo"/>
+        <w:jc w:val="center"/>
+        <w:rPr>
+          <w:rFonts w:eastAsia="Times New Roman"/>
+          <w:lang w:val="es-MX" w:eastAsia="es-MX"/>
+        </w:rPr>
+      </w:pPr>
+      <w:r>
+        <w:rPr>
+          <w:lang w:val="es-MX" w:eastAsia="es-MX"/>
+        </w:rPr>
+        <w:t>Precisión: 0.</w:t>
+      </w:r>
+      <w:r>
+        <w:rPr>
+          <w:rFonts w:eastAsia="Times New Roman"/>
+          <w:lang w:val="es-MX" w:eastAsia="es-MX"/>
+        </w:rPr>
+        <w:t>573189522</w:t>
+      </w:r>
+      <w:r>
+        <w:rPr>
+          <w:rFonts w:eastAsia="Times New Roman"/>
+          <w:lang w:val="es-MX" w:eastAsia="es-MX"/>
+        </w:rPr>
+        <w:br/>
+      </w:r>
+      <w:proofErr w:type="spellStart"/>
+      <w:r>
+        <w:rPr>
+          <w:rFonts w:eastAsia="Times New Roman"/>
+          <w:lang w:val="es-MX" w:eastAsia="es-MX"/>
+        </w:rPr>
+        <w:t>Recall</w:t>
+      </w:r>
+      <w:proofErr w:type="spellEnd"/>
+      <w:r>
+        <w:rPr>
+          <w:rFonts w:eastAsia="Times New Roman"/>
+          <w:lang w:val="es-MX" w:eastAsia="es-MX"/>
+        </w:rPr>
+        <w:t>: 0.</w:t>
+      </w:r>
+      <w:r>
+        <w:rPr>
+          <w:rFonts w:eastAsia="Times New Roman"/>
+          <w:lang w:val="es-MX" w:eastAsia="es-MX"/>
+        </w:rPr>
+        <w:t>851258581</w:t>
+      </w:r>
+    </w:p>
+    <w:p>
+      <w:pPr>
+        <w:rPr>
+          <w:lang w:val="es-MX" w:eastAsia="es-MX"/>
+        </w:rPr>
+      </w:pPr>
+    </w:p>
+    <w:tbl>
+      <w:tblPr>
+        <w:tblStyle w:val="Cuadrculamedia2"/>
+        <w:tblW w:w="8522" w:type="dxa"/>
+        <w:tblLook w:val="04A0" w:firstRow="1" w:lastRow="0" w:firstColumn="1" w:lastColumn="0" w:noHBand="0" w:noVBand="1"/>
+      </w:tblPr>
+      <w:tblGrid>
+        <w:gridCol w:w="2492"/>
+        <w:gridCol w:w="2738"/>
+        <w:gridCol w:w="3292"/>
+      </w:tblGrid>
+      <w:tr>
+        <w:trPr>
+          <w:cnfStyle w:val="100000000000" w:firstRow="1" w:lastRow="0" w:firstColumn="0" w:lastColumn="0" w:oddVBand="0" w:evenVBand="0" w:oddHBand="0" w:evenHBand="0" w:firstRowFirstColumn="0" w:firstRowLastColumn="0" w:lastRowFirstColumn="0" w:lastRowLastColumn="0"/>
+          <w:trHeight w:val="287"/>
+        </w:trPr>
+        <w:tc>
+          <w:tcPr>
+            <w:cnfStyle w:val="001000000100" w:firstRow="0" w:lastRow="0" w:firstColumn="1" w:lastColumn="0" w:oddVBand="0" w:evenVBand="0" w:oddHBand="0" w:evenHBand="0" w:firstRowFirstColumn="1" w:firstRowLastColumn="0" w:lastRowFirstColumn="0" w:lastRowLastColumn="0"/>
+            <w:tcW w:w="2492" w:type="dxa"/>
+            <w:noWrap/>
+            <w:hideMark/>
+          </w:tcPr>
+          <w:p>
+            <w:pPr>
+              <w:jc w:val="center"/>
+              <w:rPr>
+                <w:rFonts w:ascii="Calibri" w:eastAsia="Times New Roman" w:hAnsi="Calibri" w:cs="Calibri"/>
+                <w:color w:val="000000"/>
+                <w:lang w:val="es-MX" w:eastAsia="es-MX"/>
+              </w:rPr>
+            </w:pPr>
+            <w:r>
+              <w:rPr>
+                <w:rFonts w:ascii="Calibri" w:eastAsia="Times New Roman" w:hAnsi="Calibri" w:cs="Calibri"/>
+                <w:color w:val="000000"/>
+                <w:lang w:val="es-MX" w:eastAsia="es-MX"/>
+              </w:rPr>
+              <w:t xml:space="preserve">Clase positiva: </w:t>
+            </w:r>
+            <w:proofErr w:type="spellStart"/>
+            <w:r>
+              <w:rPr>
+                <w:rFonts w:ascii="Calibri" w:eastAsia="Times New Roman" w:hAnsi="Calibri" w:cs="Calibri"/>
+                <w:i/>
+                <w:color w:val="000000"/>
+                <w:lang w:val="es-MX" w:eastAsia="es-MX"/>
+              </w:rPr>
+              <w:t>World</w:t>
+            </w:r>
+            <w:proofErr w:type="spellEnd"/>
+          </w:p>
+        </w:tc>
+        <w:tc>
+          <w:tcPr>
+            <w:tcW w:w="2738" w:type="dxa"/>
+            <w:noWrap/>
+            <w:hideMark/>
+          </w:tcPr>
+          <w:p>
+            <w:pPr>
+              <w:jc w:val="center"/>
+              <w:cnfStyle w:val="100000000000" w:firstRow="1" w:lastRow="0" w:firstColumn="0" w:lastColumn="0" w:oddVBand="0" w:evenVBand="0" w:oddHBand="0" w:evenHBand="0" w:firstRowFirstColumn="0" w:firstRowLastColumn="0" w:lastRowFirstColumn="0" w:lastRowLastColumn="0"/>
+              <w:rPr>
+                <w:rFonts w:ascii="Calibri" w:eastAsia="Times New Roman" w:hAnsi="Calibri" w:cs="Calibri"/>
+                <w:i/>
+                <w:iCs/>
+                <w:color w:val="000000"/>
+                <w:lang w:val="es-MX" w:eastAsia="es-MX"/>
+              </w:rPr>
+            </w:pPr>
+            <w:proofErr w:type="spellStart"/>
+            <w:r>
+              <w:rPr>
+                <w:rFonts w:ascii="Calibri" w:eastAsia="Times New Roman" w:hAnsi="Calibri" w:cs="Calibri"/>
+                <w:i/>
+                <w:iCs/>
+                <w:color w:val="000000"/>
+                <w:lang w:val="es-MX" w:eastAsia="es-MX"/>
+              </w:rPr>
+              <w:t>Classified</w:t>
+            </w:r>
+            <w:proofErr w:type="spellEnd"/>
+            <w:r>
+              <w:rPr>
+                <w:rFonts w:ascii="Calibri" w:eastAsia="Times New Roman" w:hAnsi="Calibri" w:cs="Calibri"/>
+                <w:i/>
+                <w:iCs/>
+                <w:color w:val="000000"/>
+                <w:lang w:val="es-MX" w:eastAsia="es-MX"/>
+              </w:rPr>
+              <w:t xml:space="preserve"> Positive</w:t>
+            </w:r>
+          </w:p>
+        </w:tc>
+        <w:tc>
+          <w:tcPr>
+            <w:tcW w:w="3292" w:type="dxa"/>
+            <w:noWrap/>
+            <w:hideMark/>
+          </w:tcPr>
+          <w:p>
+            <w:pPr>
+              <w:jc w:val="center"/>
+              <w:cnfStyle w:val="100000000000" w:firstRow="1" w:lastRow="0" w:firstColumn="0" w:lastColumn="0" w:oddVBand="0" w:evenVBand="0" w:oddHBand="0" w:evenHBand="0" w:firstRowFirstColumn="0" w:firstRowLastColumn="0" w:lastRowFirstColumn="0" w:lastRowLastColumn="0"/>
+              <w:rPr>
+                <w:rFonts w:ascii="Calibri" w:eastAsia="Times New Roman" w:hAnsi="Calibri" w:cs="Calibri"/>
+                <w:i/>
+                <w:iCs/>
+                <w:color w:val="000000"/>
+                <w:lang w:val="es-MX" w:eastAsia="es-MX"/>
+              </w:rPr>
+            </w:pPr>
+            <w:proofErr w:type="spellStart"/>
+            <w:r>
+              <w:rPr>
+                <w:rFonts w:ascii="Calibri" w:eastAsia="Times New Roman" w:hAnsi="Calibri" w:cs="Calibri"/>
+                <w:i/>
+                <w:iCs/>
+                <w:color w:val="000000"/>
+                <w:lang w:val="es-MX" w:eastAsia="es-MX"/>
+              </w:rPr>
+              <w:t>Classified</w:t>
+            </w:r>
+            <w:proofErr w:type="spellEnd"/>
+            <w:r>
+              <w:rPr>
+                <w:rFonts w:ascii="Calibri" w:eastAsia="Times New Roman" w:hAnsi="Calibri" w:cs="Calibri"/>
+                <w:i/>
+                <w:iCs/>
+                <w:color w:val="000000"/>
+                <w:lang w:val="es-MX" w:eastAsia="es-MX"/>
+              </w:rPr>
+              <w:t xml:space="preserve"> </w:t>
+            </w:r>
+            <w:proofErr w:type="spellStart"/>
+            <w:r>
+              <w:rPr>
+                <w:rFonts w:ascii="Calibri" w:eastAsia="Times New Roman" w:hAnsi="Calibri" w:cs="Calibri"/>
+                <w:i/>
+                <w:iCs/>
+                <w:color w:val="000000"/>
+                <w:lang w:val="es-MX" w:eastAsia="es-MX"/>
+              </w:rPr>
+              <w:t>Negative</w:t>
+            </w:r>
+            <w:proofErr w:type="spellEnd"/>
+          </w:p>
+        </w:tc>
+      </w:tr>
+      <w:tr>
+        <w:trPr>
+          <w:cnfStyle w:val="000000100000" w:firstRow="0" w:lastRow="0" w:firstColumn="0" w:lastColumn="0" w:oddVBand="0" w:evenVBand="0" w:oddHBand="1" w:evenHBand="0" w:firstRowFirstColumn="0" w:firstRowLastColumn="0" w:lastRowFirstColumn="0" w:lastRowLastColumn="0"/>
+          <w:trHeight w:val="287"/>
+        </w:trPr>
+        <w:tc>
+          <w:tcPr>
+            <w:cnfStyle w:val="001000000000" w:firstRow="0" w:lastRow="0" w:firstColumn="1" w:lastColumn="0" w:oddVBand="0" w:evenVBand="0" w:oddHBand="0" w:evenHBand="0" w:firstRowFirstColumn="0" w:firstRowLastColumn="0" w:lastRowFirstColumn="0" w:lastRowLastColumn="0"/>
+            <w:tcW w:w="2492" w:type="dxa"/>
+            <w:noWrap/>
+            <w:hideMark/>
+          </w:tcPr>
+          <w:p>
+            <w:pPr>
+              <w:jc w:val="center"/>
+              <w:rPr>
+                <w:rFonts w:ascii="Calibri" w:eastAsia="Times New Roman" w:hAnsi="Calibri" w:cs="Calibri"/>
+                <w:i/>
+                <w:iCs/>
+                <w:color w:val="000000"/>
+                <w:lang w:val="es-MX" w:eastAsia="es-MX"/>
+              </w:rPr>
+            </w:pPr>
+            <w:r>
+              <w:rPr>
+                <w:rFonts w:ascii="Calibri" w:eastAsia="Times New Roman" w:hAnsi="Calibri" w:cs="Calibri"/>
+                <w:i/>
+                <w:iCs/>
+                <w:color w:val="000000"/>
+                <w:lang w:val="es-MX" w:eastAsia="es-MX"/>
+              </w:rPr>
+              <w:t>Actual Positive</w:t>
+            </w:r>
+          </w:p>
+        </w:tc>
+        <w:tc>
+          <w:tcPr>
+            <w:tcW w:w="2738" w:type="dxa"/>
+            <w:noWrap/>
+            <w:hideMark/>
+          </w:tcPr>
+          <w:p>
+            <w:pPr>
+              <w:jc w:val="center"/>
+              <w:cnfStyle w:val="000000100000" w:firstRow="0" w:lastRow="0" w:firstColumn="0" w:lastColumn="0" w:oddVBand="0" w:evenVBand="0" w:oddHBand="1" w:evenHBand="0" w:firstRowFirstColumn="0" w:firstRowLastColumn="0" w:lastRowFirstColumn="0" w:lastRowLastColumn="0"/>
+              <w:rPr>
+                <w:rFonts w:ascii="Calibri" w:eastAsia="Times New Roman" w:hAnsi="Calibri" w:cs="Calibri"/>
+                <w:color w:val="000000"/>
+                <w:lang w:val="es-MX" w:eastAsia="es-MX"/>
+              </w:rPr>
+            </w:pPr>
+            <w:r>
+              <w:rPr>
+                <w:rFonts w:ascii="Calibri" w:eastAsia="Times New Roman" w:hAnsi="Calibri" w:cs="Calibri"/>
+                <w:color w:val="000000"/>
+                <w:lang w:val="es-MX" w:eastAsia="es-MX"/>
+              </w:rPr>
+              <w:t>33</w:t>
+            </w:r>
+          </w:p>
+        </w:tc>
+        <w:tc>
+          <w:tcPr>
+            <w:tcW w:w="3292" w:type="dxa"/>
+            <w:noWrap/>
+            <w:hideMark/>
+          </w:tcPr>
+          <w:p>
+            <w:pPr>
+              <w:jc w:val="center"/>
+              <w:cnfStyle w:val="000000100000" w:firstRow="0" w:lastRow="0" w:firstColumn="0" w:lastColumn="0" w:oddVBand="0" w:evenVBand="0" w:oddHBand="1" w:evenHBand="0" w:firstRowFirstColumn="0" w:firstRowLastColumn="0" w:lastRowFirstColumn="0" w:lastRowLastColumn="0"/>
+              <w:rPr>
+                <w:rFonts w:ascii="Calibri" w:eastAsia="Times New Roman" w:hAnsi="Calibri" w:cs="Calibri"/>
+                <w:color w:val="000000"/>
+                <w:lang w:val="es-MX" w:eastAsia="es-MX"/>
+              </w:rPr>
+            </w:pPr>
+            <w:r>
+              <w:rPr>
+                <w:rFonts w:ascii="Calibri" w:eastAsia="Times New Roman" w:hAnsi="Calibri" w:cs="Calibri"/>
+                <w:color w:val="000000"/>
+                <w:lang w:val="es-MX" w:eastAsia="es-MX"/>
+              </w:rPr>
+              <w:t>7</w:t>
+            </w:r>
+          </w:p>
+        </w:tc>
+      </w:tr>
+      <w:tr>
+        <w:trPr>
+          <w:trHeight w:val="287"/>
+        </w:trPr>
+        <w:tc>
+          <w:tcPr>
+            <w:cnfStyle w:val="001000000000" w:firstRow="0" w:lastRow="0" w:firstColumn="1" w:lastColumn="0" w:oddVBand="0" w:evenVBand="0" w:oddHBand="0" w:evenHBand="0" w:firstRowFirstColumn="0" w:firstRowLastColumn="0" w:lastRowFirstColumn="0" w:lastRowLastColumn="0"/>
+            <w:tcW w:w="2492" w:type="dxa"/>
+            <w:noWrap/>
+            <w:hideMark/>
+          </w:tcPr>
+          <w:p>
+            <w:pPr>
+              <w:jc w:val="center"/>
+              <w:rPr>
+                <w:rFonts w:ascii="Calibri" w:eastAsia="Times New Roman" w:hAnsi="Calibri" w:cs="Calibri"/>
+                <w:i/>
+                <w:iCs/>
+                <w:color w:val="000000"/>
+                <w:lang w:val="es-MX" w:eastAsia="es-MX"/>
+              </w:rPr>
+            </w:pPr>
+            <w:r>
+              <w:rPr>
+                <w:rFonts w:ascii="Calibri" w:eastAsia="Times New Roman" w:hAnsi="Calibri" w:cs="Calibri"/>
+                <w:i/>
+                <w:iCs/>
+                <w:color w:val="000000"/>
+                <w:lang w:val="es-MX" w:eastAsia="es-MX"/>
+              </w:rPr>
+              <w:t xml:space="preserve">Actual </w:t>
+            </w:r>
+            <w:proofErr w:type="spellStart"/>
+            <w:r>
+              <w:rPr>
+                <w:rFonts w:ascii="Calibri" w:eastAsia="Times New Roman" w:hAnsi="Calibri" w:cs="Calibri"/>
+                <w:i/>
+                <w:iCs/>
+                <w:color w:val="000000"/>
+                <w:lang w:val="es-MX" w:eastAsia="es-MX"/>
+              </w:rPr>
+              <w:t>Negative</w:t>
+            </w:r>
+            <w:proofErr w:type="spellEnd"/>
+          </w:p>
+        </w:tc>
+        <w:tc>
+          <w:tcPr>
+            <w:tcW w:w="2738" w:type="dxa"/>
+            <w:noWrap/>
+            <w:hideMark/>
+          </w:tcPr>
+          <w:p>
+            <w:pPr>
+              <w:jc w:val="center"/>
+              <w:cnfStyle w:val="000000000000" w:firstRow="0" w:lastRow="0" w:firstColumn="0" w:lastColumn="0" w:oddVBand="0" w:evenVBand="0" w:oddHBand="0" w:evenHBand="0" w:firstRowFirstColumn="0" w:firstRowLastColumn="0" w:lastRowFirstColumn="0" w:lastRowLastColumn="0"/>
+              <w:rPr>
+                <w:rFonts w:ascii="Calibri" w:eastAsia="Times New Roman" w:hAnsi="Calibri" w:cs="Calibri"/>
+                <w:color w:val="000000"/>
+                <w:lang w:val="es-MX" w:eastAsia="es-MX"/>
+              </w:rPr>
+            </w:pPr>
+            <w:r>
+              <w:rPr>
+                <w:rFonts w:ascii="Calibri" w:eastAsia="Times New Roman" w:hAnsi="Calibri" w:cs="Calibri"/>
+                <w:color w:val="000000"/>
+                <w:lang w:val="es-MX" w:eastAsia="es-MX"/>
+              </w:rPr>
+              <w:t>335</w:t>
+            </w:r>
+          </w:p>
+        </w:tc>
+        <w:tc>
+          <w:tcPr>
+            <w:tcW w:w="3292" w:type="dxa"/>
+            <w:noWrap/>
+            <w:hideMark/>
+          </w:tcPr>
+          <w:p>
+            <w:pPr>
+              <w:jc w:val="center"/>
+              <w:cnfStyle w:val="000000000000" w:firstRow="0" w:lastRow="0" w:firstColumn="0" w:lastColumn="0" w:oddVBand="0" w:evenVBand="0" w:oddHBand="0" w:evenHBand="0" w:firstRowFirstColumn="0" w:firstRowLastColumn="0" w:lastRowFirstColumn="0" w:lastRowLastColumn="0"/>
+              <w:rPr>
+                <w:rFonts w:ascii="Calibri" w:eastAsia="Times New Roman" w:hAnsi="Calibri" w:cs="Calibri"/>
+                <w:color w:val="000000"/>
+                <w:lang w:val="es-MX" w:eastAsia="es-MX"/>
+              </w:rPr>
+            </w:pPr>
+            <w:r>
+              <w:rPr>
+                <w:rFonts w:ascii="Calibri" w:eastAsia="Times New Roman" w:hAnsi="Calibri" w:cs="Calibri"/>
+                <w:color w:val="000000"/>
+                <w:lang w:val="es-MX" w:eastAsia="es-MX"/>
+              </w:rPr>
+              <w:t>1625</w:t>
+            </w:r>
+          </w:p>
+        </w:tc>
+      </w:tr>
+    </w:tbl>
+    <w:p>
+      <w:pPr>
+        <w:pStyle w:val="Subttulo"/>
+        <w:jc w:val="center"/>
+        <w:rPr>
+          <w:rFonts w:eastAsia="Times New Roman"/>
+          <w:lang w:val="es-MX" w:eastAsia="es-MX"/>
+        </w:rPr>
+      </w:pPr>
+      <w:r>
+        <w:rPr>
+          <w:lang w:val="es-MX" w:eastAsia="es-MX"/>
+        </w:rPr>
+        <w:t>Precisión: 0.</w:t>
+      </w:r>
+      <w:r>
+        <w:rPr>
+          <w:rFonts w:eastAsia="Times New Roman"/>
+          <w:lang w:val="es-MX" w:eastAsia="es-MX"/>
+        </w:rPr>
+        <w:t>089673913</w:t>
+      </w:r>
+      <w:r>
+        <w:rPr>
+          <w:rFonts w:eastAsia="Times New Roman"/>
+          <w:lang w:val="es-MX" w:eastAsia="es-MX"/>
+        </w:rPr>
+        <w:br/>
+      </w:r>
+      <w:proofErr w:type="spellStart"/>
+      <w:r>
+        <w:rPr>
+          <w:rFonts w:eastAsia="Times New Roman"/>
+          <w:lang w:val="es-MX" w:eastAsia="es-MX"/>
+        </w:rPr>
+        <w:t>Recall</w:t>
+      </w:r>
+      <w:proofErr w:type="spellEnd"/>
+      <w:r>
+        <w:rPr>
+          <w:rFonts w:eastAsia="Times New Roman"/>
+          <w:lang w:val="es-MX" w:eastAsia="es-MX"/>
+        </w:rPr>
+        <w:t>: 0.825</w:t>
+      </w:r>
+    </w:p>
+    <w:p>
+      <w:pPr>
+        <w:rPr>
+          <w:lang w:val="es-MX" w:eastAsia="es-MX"/>
+        </w:rPr>
+      </w:pPr>
+    </w:p>
+    <w:tbl>
+      <w:tblPr>
+        <w:tblStyle w:val="Cuadrculamedia2"/>
+        <w:tblW w:w="8550" w:type="dxa"/>
+        <w:tblLook w:val="04A0" w:firstRow="1" w:lastRow="0" w:firstColumn="1" w:lastColumn="0" w:noHBand="0" w:noVBand="1"/>
+      </w:tblPr>
+      <w:tblGrid>
+        <w:gridCol w:w="2500"/>
+        <w:gridCol w:w="2747"/>
+        <w:gridCol w:w="3303"/>
+      </w:tblGrid>
+      <w:tr>
+        <w:trPr>
+          <w:cnfStyle w:val="100000000000" w:firstRow="1" w:lastRow="0" w:firstColumn="0" w:lastColumn="0" w:oddVBand="0" w:evenVBand="0" w:oddHBand="0" w:evenHBand="0" w:firstRowFirstColumn="0" w:firstRowLastColumn="0" w:lastRowFirstColumn="0" w:lastRowLastColumn="0"/>
+          <w:trHeight w:val="276"/>
+        </w:trPr>
+        <w:tc>
+          <w:tcPr>
+            <w:cnfStyle w:val="001000000100" w:firstRow="0" w:lastRow="0" w:firstColumn="1" w:lastColumn="0" w:oddVBand="0" w:evenVBand="0" w:oddHBand="0" w:evenHBand="0" w:firstRowFirstColumn="1" w:firstRowLastColumn="0" w:lastRowFirstColumn="0" w:lastRowLastColumn="0"/>
+            <w:tcW w:w="2500" w:type="dxa"/>
+            <w:noWrap/>
+            <w:hideMark/>
+          </w:tcPr>
+          <w:p>
+            <w:pPr>
+              <w:jc w:val="center"/>
+              <w:rPr>
+                <w:rFonts w:ascii="Calibri" w:eastAsia="Times New Roman" w:hAnsi="Calibri" w:cs="Calibri"/>
+                <w:i/>
+                <w:color w:val="000000"/>
+                <w:lang w:val="es-MX" w:eastAsia="es-MX"/>
+              </w:rPr>
+            </w:pPr>
+            <w:r>
+              <w:rPr>
+                <w:rFonts w:ascii="Calibri" w:eastAsia="Times New Roman" w:hAnsi="Calibri" w:cs="Calibri"/>
+                <w:color w:val="000000"/>
+                <w:lang w:val="es-MX" w:eastAsia="es-MX"/>
+              </w:rPr>
+              <w:t xml:space="preserve">Clase positiva: </w:t>
+            </w:r>
+            <w:r>
+              <w:rPr>
+                <w:rFonts w:ascii="Calibri" w:eastAsia="Times New Roman" w:hAnsi="Calibri" w:cs="Calibri"/>
+                <w:i/>
+                <w:color w:val="000000"/>
+                <w:lang w:val="es-MX" w:eastAsia="es-MX"/>
+              </w:rPr>
+              <w:t xml:space="preserve">USA </w:t>
+            </w:r>
+            <w:proofErr w:type="spellStart"/>
+            <w:r>
+              <w:rPr>
+                <w:rFonts w:ascii="Calibri" w:eastAsia="Times New Roman" w:hAnsi="Calibri" w:cs="Calibri"/>
+                <w:i/>
+                <w:color w:val="000000"/>
+                <w:lang w:val="es-MX" w:eastAsia="es-MX"/>
+              </w:rPr>
+              <w:t>only</w:t>
+            </w:r>
+            <w:proofErr w:type="spellEnd"/>
+          </w:p>
+        </w:tc>
+        <w:tc>
+          <w:tcPr>
+            <w:tcW w:w="2747" w:type="dxa"/>
+            <w:noWrap/>
+            <w:hideMark/>
+          </w:tcPr>
+          <w:p>
+            <w:pPr>
+              <w:jc w:val="center"/>
+              <w:cnfStyle w:val="100000000000" w:firstRow="1" w:lastRow="0" w:firstColumn="0" w:lastColumn="0" w:oddVBand="0" w:evenVBand="0" w:oddHBand="0" w:evenHBand="0" w:firstRowFirstColumn="0" w:firstRowLastColumn="0" w:lastRowFirstColumn="0" w:lastRowLastColumn="0"/>
+              <w:rPr>
+                <w:rFonts w:ascii="Calibri" w:eastAsia="Times New Roman" w:hAnsi="Calibri" w:cs="Calibri"/>
+                <w:i/>
+                <w:iCs/>
+                <w:color w:val="000000"/>
+                <w:lang w:val="es-MX" w:eastAsia="es-MX"/>
+              </w:rPr>
+            </w:pPr>
+            <w:proofErr w:type="spellStart"/>
+            <w:r>
+              <w:rPr>
+                <w:rFonts w:ascii="Calibri" w:eastAsia="Times New Roman" w:hAnsi="Calibri" w:cs="Calibri"/>
+                <w:i/>
+                <w:iCs/>
+                <w:color w:val="000000"/>
+                <w:lang w:val="es-MX" w:eastAsia="es-MX"/>
+              </w:rPr>
+              <w:t>Classified</w:t>
+            </w:r>
+            <w:proofErr w:type="spellEnd"/>
+            <w:r>
+              <w:rPr>
+                <w:rFonts w:ascii="Calibri" w:eastAsia="Times New Roman" w:hAnsi="Calibri" w:cs="Calibri"/>
+                <w:i/>
+                <w:iCs/>
+                <w:color w:val="000000"/>
+                <w:lang w:val="es-MX" w:eastAsia="es-MX"/>
+              </w:rPr>
+              <w:t xml:space="preserve"> Positive</w:t>
+            </w:r>
+          </w:p>
+        </w:tc>
+        <w:tc>
+          <w:tcPr>
+            <w:tcW w:w="3303" w:type="dxa"/>
+            <w:noWrap/>
+            <w:hideMark/>
+          </w:tcPr>
+          <w:p>
+            <w:pPr>
+              <w:jc w:val="center"/>
+              <w:cnfStyle w:val="100000000000" w:firstRow="1" w:lastRow="0" w:firstColumn="0" w:lastColumn="0" w:oddVBand="0" w:evenVBand="0" w:oddHBand="0" w:evenHBand="0" w:firstRowFirstColumn="0" w:firstRowLastColumn="0" w:lastRowFirstColumn="0" w:lastRowLastColumn="0"/>
+              <w:rPr>
+                <w:rFonts w:ascii="Calibri" w:eastAsia="Times New Roman" w:hAnsi="Calibri" w:cs="Calibri"/>
+                <w:i/>
+                <w:iCs/>
+                <w:color w:val="000000"/>
+                <w:lang w:val="es-MX" w:eastAsia="es-MX"/>
+              </w:rPr>
+            </w:pPr>
+            <w:proofErr w:type="spellStart"/>
+            <w:r>
+              <w:rPr>
+                <w:rFonts w:ascii="Calibri" w:eastAsia="Times New Roman" w:hAnsi="Calibri" w:cs="Calibri"/>
+                <w:i/>
+                <w:iCs/>
+                <w:color w:val="000000"/>
+                <w:lang w:val="es-MX" w:eastAsia="es-MX"/>
+              </w:rPr>
+              <w:t>Classified</w:t>
+            </w:r>
+            <w:proofErr w:type="spellEnd"/>
+            <w:r>
+              <w:rPr>
+                <w:rFonts w:ascii="Calibri" w:eastAsia="Times New Roman" w:hAnsi="Calibri" w:cs="Calibri"/>
+                <w:i/>
+                <w:iCs/>
+                <w:color w:val="000000"/>
+                <w:lang w:val="es-MX" w:eastAsia="es-MX"/>
+              </w:rPr>
+              <w:t xml:space="preserve"> </w:t>
+            </w:r>
+            <w:proofErr w:type="spellStart"/>
+            <w:r>
+              <w:rPr>
+                <w:rFonts w:ascii="Calibri" w:eastAsia="Times New Roman" w:hAnsi="Calibri" w:cs="Calibri"/>
+                <w:i/>
+                <w:iCs/>
+                <w:color w:val="000000"/>
+                <w:lang w:val="es-MX" w:eastAsia="es-MX"/>
+              </w:rPr>
+              <w:t>Negative</w:t>
+            </w:r>
+            <w:proofErr w:type="spellEnd"/>
+          </w:p>
+        </w:tc>
+      </w:tr>
+      <w:tr>
+        <w:trPr>
+          <w:cnfStyle w:val="000000100000" w:firstRow="0" w:lastRow="0" w:firstColumn="0" w:lastColumn="0" w:oddVBand="0" w:evenVBand="0" w:oddHBand="1" w:evenHBand="0" w:firstRowFirstColumn="0" w:firstRowLastColumn="0" w:lastRowFirstColumn="0" w:lastRowLastColumn="0"/>
+          <w:trHeight w:val="276"/>
+        </w:trPr>
+        <w:tc>
+          <w:tcPr>
+            <w:cnfStyle w:val="001000000000" w:firstRow="0" w:lastRow="0" w:firstColumn="1" w:lastColumn="0" w:oddVBand="0" w:evenVBand="0" w:oddHBand="0" w:evenHBand="0" w:firstRowFirstColumn="0" w:firstRowLastColumn="0" w:lastRowFirstColumn="0" w:lastRowLastColumn="0"/>
+            <w:tcW w:w="2500" w:type="dxa"/>
+            <w:noWrap/>
+            <w:hideMark/>
+          </w:tcPr>
+          <w:p>
+            <w:pPr>
+              <w:jc w:val="center"/>
+              <w:rPr>
+                <w:rFonts w:ascii="Calibri" w:eastAsia="Times New Roman" w:hAnsi="Calibri" w:cs="Calibri"/>
+                <w:i/>
+                <w:iCs/>
+                <w:color w:val="000000"/>
+                <w:lang w:val="es-MX" w:eastAsia="es-MX"/>
+              </w:rPr>
+            </w:pPr>
+            <w:r>
+              <w:rPr>
+                <w:rFonts w:ascii="Calibri" w:eastAsia="Times New Roman" w:hAnsi="Calibri" w:cs="Calibri"/>
+                <w:i/>
+                <w:iCs/>
+                <w:color w:val="000000"/>
+                <w:lang w:val="es-MX" w:eastAsia="es-MX"/>
+              </w:rPr>
+              <w:t>Actual Positive</w:t>
+            </w:r>
+          </w:p>
+        </w:tc>
+        <w:tc>
+          <w:tcPr>
+            <w:tcW w:w="2747" w:type="dxa"/>
+            <w:noWrap/>
+            <w:hideMark/>
+          </w:tcPr>
+          <w:p>
+            <w:pPr>
+              <w:jc w:val="center"/>
+              <w:cnfStyle w:val="000000100000" w:firstRow="0" w:lastRow="0" w:firstColumn="0" w:lastColumn="0" w:oddVBand="0" w:evenVBand="0" w:oddHBand="1" w:evenHBand="0" w:firstRowFirstColumn="0" w:firstRowLastColumn="0" w:lastRowFirstColumn="0" w:lastRowLastColumn="0"/>
+              <w:rPr>
+                <w:rFonts w:ascii="Calibri" w:eastAsia="Times New Roman" w:hAnsi="Calibri" w:cs="Calibri"/>
+                <w:color w:val="000000"/>
+                <w:lang w:val="es-MX" w:eastAsia="es-MX"/>
+              </w:rPr>
+            </w:pPr>
+            <w:r>
+              <w:rPr>
+                <w:rFonts w:ascii="Calibri" w:eastAsia="Times New Roman" w:hAnsi="Calibri" w:cs="Calibri"/>
+                <w:color w:val="000000"/>
+                <w:lang w:val="es-MX" w:eastAsia="es-MX"/>
+              </w:rPr>
+              <w:t>800</w:t>
+            </w:r>
+          </w:p>
+        </w:tc>
+        <w:tc>
+          <w:tcPr>
+            <w:tcW w:w="3303" w:type="dxa"/>
+            <w:noWrap/>
+            <w:hideMark/>
+          </w:tcPr>
+          <w:p>
+            <w:pPr>
+              <w:jc w:val="center"/>
+              <w:cnfStyle w:val="000000100000" w:firstRow="0" w:lastRow="0" w:firstColumn="0" w:lastColumn="0" w:oddVBand="0" w:evenVBand="0" w:oddHBand="1" w:evenHBand="0" w:firstRowFirstColumn="0" w:firstRowLastColumn="0" w:lastRowFirstColumn="0" w:lastRowLastColumn="0"/>
+              <w:rPr>
+                <w:rFonts w:ascii="Calibri" w:eastAsia="Times New Roman" w:hAnsi="Calibri" w:cs="Calibri"/>
+                <w:color w:val="000000"/>
+                <w:lang w:val="es-MX" w:eastAsia="es-MX"/>
+              </w:rPr>
+            </w:pPr>
+            <w:r>
+              <w:rPr>
+                <w:rFonts w:ascii="Calibri" w:eastAsia="Times New Roman" w:hAnsi="Calibri" w:cs="Calibri"/>
+                <w:color w:val="000000"/>
+                <w:lang w:val="es-MX" w:eastAsia="es-MX"/>
+              </w:rPr>
+              <w:t>192</w:t>
+            </w:r>
+          </w:p>
+        </w:tc>
+      </w:tr>
+      <w:tr>
+        <w:trPr>
+          <w:trHeight w:val="276"/>
+        </w:trPr>
+        <w:tc>
+          <w:tcPr>
+            <w:cnfStyle w:val="001000000000" w:firstRow="0" w:lastRow="0" w:firstColumn="1" w:lastColumn="0" w:oddVBand="0" w:evenVBand="0" w:oddHBand="0" w:evenHBand="0" w:firstRowFirstColumn="0" w:firstRowLastColumn="0" w:lastRowFirstColumn="0" w:lastRowLastColumn="0"/>
+            <w:tcW w:w="2500" w:type="dxa"/>
+            <w:noWrap/>
+            <w:hideMark/>
+          </w:tcPr>
+          <w:p>
+            <w:pPr>
+              <w:jc w:val="center"/>
+              <w:rPr>
+                <w:rFonts w:ascii="Calibri" w:eastAsia="Times New Roman" w:hAnsi="Calibri" w:cs="Calibri"/>
+                <w:i/>
+                <w:iCs/>
+                <w:color w:val="000000"/>
+                <w:lang w:val="es-MX" w:eastAsia="es-MX"/>
+              </w:rPr>
+            </w:pPr>
+            <w:r>
+              <w:rPr>
+                <w:rFonts w:ascii="Calibri" w:eastAsia="Times New Roman" w:hAnsi="Calibri" w:cs="Calibri"/>
+                <w:i/>
+                <w:iCs/>
+                <w:color w:val="000000"/>
+                <w:lang w:val="es-MX" w:eastAsia="es-MX"/>
+              </w:rPr>
+              <w:t xml:space="preserve">Actual </w:t>
+            </w:r>
+            <w:proofErr w:type="spellStart"/>
+            <w:r>
+              <w:rPr>
+                <w:rFonts w:ascii="Calibri" w:eastAsia="Times New Roman" w:hAnsi="Calibri" w:cs="Calibri"/>
+                <w:i/>
+                <w:iCs/>
+                <w:color w:val="000000"/>
+                <w:lang w:val="es-MX" w:eastAsia="es-MX"/>
+              </w:rPr>
+              <w:t>Negative</w:t>
+            </w:r>
+            <w:proofErr w:type="spellEnd"/>
+          </w:p>
+        </w:tc>
+        <w:tc>
+          <w:tcPr>
+            <w:tcW w:w="2747" w:type="dxa"/>
+            <w:noWrap/>
+            <w:hideMark/>
+          </w:tcPr>
+          <w:p>
+            <w:pPr>
+              <w:jc w:val="center"/>
+              <w:cnfStyle w:val="000000000000" w:firstRow="0" w:lastRow="0" w:firstColumn="0" w:lastColumn="0" w:oddVBand="0" w:evenVBand="0" w:oddHBand="0" w:evenHBand="0" w:firstRowFirstColumn="0" w:firstRowLastColumn="0" w:lastRowFirstColumn="0" w:lastRowLastColumn="0"/>
+              <w:rPr>
+                <w:rFonts w:ascii="Calibri" w:eastAsia="Times New Roman" w:hAnsi="Calibri" w:cs="Calibri"/>
+                <w:color w:val="000000"/>
+                <w:lang w:val="es-MX" w:eastAsia="es-MX"/>
+              </w:rPr>
+            </w:pPr>
+            <w:r>
+              <w:rPr>
+                <w:rFonts w:ascii="Calibri" w:eastAsia="Times New Roman" w:hAnsi="Calibri" w:cs="Calibri"/>
+                <w:color w:val="000000"/>
+                <w:lang w:val="es-MX" w:eastAsia="es-MX"/>
+              </w:rPr>
+              <w:t>150</w:t>
+            </w:r>
+          </w:p>
+        </w:tc>
+        <w:tc>
+          <w:tcPr>
+            <w:tcW w:w="3303" w:type="dxa"/>
+            <w:noWrap/>
+            <w:hideMark/>
+          </w:tcPr>
+          <w:p>
+            <w:pPr>
+              <w:jc w:val="center"/>
+              <w:cnfStyle w:val="000000000000" w:firstRow="0" w:lastRow="0" w:firstColumn="0" w:lastColumn="0" w:oddVBand="0" w:evenVBand="0" w:oddHBand="0" w:evenHBand="0" w:firstRowFirstColumn="0" w:firstRowLastColumn="0" w:lastRowFirstColumn="0" w:lastRowLastColumn="0"/>
+              <w:rPr>
+                <w:rFonts w:ascii="Calibri" w:eastAsia="Times New Roman" w:hAnsi="Calibri" w:cs="Calibri"/>
+                <w:color w:val="000000"/>
+                <w:lang w:val="es-MX" w:eastAsia="es-MX"/>
+              </w:rPr>
+            </w:pPr>
+            <w:r>
+              <w:rPr>
+                <w:rFonts w:ascii="Calibri" w:eastAsia="Times New Roman" w:hAnsi="Calibri" w:cs="Calibri"/>
+                <w:color w:val="000000"/>
+                <w:lang w:val="es-MX" w:eastAsia="es-MX"/>
+              </w:rPr>
+              <w:t>858</w:t>
+            </w:r>
+          </w:p>
+        </w:tc>
+      </w:tr>
+    </w:tbl>
+    <w:p>
+      <w:pPr>
+        <w:pStyle w:val="Subttulo"/>
+        <w:jc w:val="center"/>
+        <w:rPr>
+          <w:rFonts w:eastAsia="Times New Roman"/>
+          <w:lang w:val="es-MX" w:eastAsia="es-MX"/>
+        </w:rPr>
+      </w:pPr>
+      <w:r>
+        <w:rPr>
+          <w:lang w:val="es-MX" w:eastAsia="es-MX"/>
+        </w:rPr>
+        <w:t>Precisión: 0.</w:t>
+      </w:r>
+      <w:r>
+        <w:rPr>
+          <w:rFonts w:eastAsia="Times New Roman"/>
+          <w:lang w:val="es-MX" w:eastAsia="es-MX"/>
+        </w:rPr>
+        <w:t>842105263</w:t>
+      </w:r>
+      <w:r>
+        <w:rPr>
+          <w:rFonts w:eastAsia="Times New Roman"/>
+          <w:lang w:val="es-MX" w:eastAsia="es-MX"/>
+        </w:rPr>
+        <w:br/>
+      </w:r>
+      <w:proofErr w:type="spellStart"/>
+      <w:r>
+        <w:rPr>
+          <w:rFonts w:eastAsia="Times New Roman"/>
+          <w:lang w:val="es-MX" w:eastAsia="es-MX"/>
+        </w:rPr>
+        <w:t>Recall</w:t>
+      </w:r>
+      <w:proofErr w:type="spellEnd"/>
+      <w:r>
+        <w:rPr>
+          <w:rFonts w:eastAsia="Times New Roman"/>
+          <w:lang w:val="es-MX" w:eastAsia="es-MX"/>
+        </w:rPr>
+        <w:t>: 0.</w:t>
+      </w:r>
+      <w:r>
+        <w:rPr>
+          <w:rFonts w:eastAsia="Times New Roman"/>
+          <w:lang w:val="es-MX" w:eastAsia="es-MX"/>
+        </w:rPr>
+        <w:t>806451613</w:t>
+      </w:r>
+    </w:p>
+    <w:p>
+      <w:pPr>
+        <w:rPr>
+          <w:rFonts w:eastAsia="Times New Roman"/>
+          <w:color w:val="5A5A5A" w:themeColor="text1" w:themeTint="A5"/>
+          <w:spacing w:val="15"/>
+          <w:lang w:val="es-MX" w:eastAsia="es-MX"/>
+        </w:rPr>
+      </w:pPr>
+      <w:r>
+        <w:rPr>
+          <w:rFonts w:eastAsia="Times New Roman"/>
+          <w:lang w:val="es-MX" w:eastAsia="es-MX"/>
+        </w:rPr>
+        <w:br w:type="page"/>
+      </w:r>
+    </w:p>
+    <w:p>
+      <w:pPr>
         <w:pStyle w:val="Ttulo2"/>
         <w:numPr>
           <w:ilvl w:val="1"/>
@@ -5008,6 +7007,7 @@
           <w:sz w:val="22"/>
         </w:rPr>
       </w:pPr>
+      <w:bookmarkStart w:id="8" w:name="_Toc493167878"/>
       <w:r>
         <w:rPr>
           <w:color w:val="808080" w:themeColor="background1" w:themeShade="80"/>
@@ -5074,6 +7074,7 @@
         </w:rPr>
         <w:t>) nota algún patrón en los errores?</w:t>
       </w:r>
+      <w:bookmarkEnd w:id="8"/>
     </w:p>
     <w:p/>
     <w:p>
@@ -5107,13 +7108,11 @@
       <w:r>
         <w:t xml:space="preserve">, es decir, si recibe un set de entrenamiento que contiene solo dos clases, sus predicciones pueden ser inadecuadas para un set de prueba que contenga las cuatro clases. </w:t>
       </w:r>
-      <w:proofErr w:type="spellStart"/>
-      <w:r>
-        <w:t>Tambien</w:t>
-      </w:r>
-      <w:proofErr w:type="spellEnd"/>
-      <w:r>
-        <w:t xml:space="preserve"> se </w:t>
+      <w:r>
+        <w:t xml:space="preserve">Además </w:t>
+      </w:r>
+      <w:r>
+        <w:t xml:space="preserve">se </w:t>
       </w:r>
       <w:r>
         <w:t>sospecha de</w:t>
@@ -5152,10 +7151,80 @@
       <w:r>
         <w:t xml:space="preserve">La clase </w:t>
       </w:r>
+      <w:proofErr w:type="spellStart"/>
       <w:r>
         <w:rPr>
           <w:i/>
         </w:rPr>
+        <w:t>World</w:t>
+      </w:r>
+      <w:proofErr w:type="spellEnd"/>
+      <w:r>
+        <w:t xml:space="preserve"> fue la que </w:t>
+      </w:r>
+      <w:r>
+        <w:t xml:space="preserve">peor precisión obtuvo desde la matriz de </w:t>
+      </w:r>
+      <w:r>
+        <w:t>confusión</w:t>
+      </w:r>
+      <w:r>
+        <w:t xml:space="preserve">. Esto podría deberse a la </w:t>
+      </w:r>
+      <w:r>
+        <w:t>poca cantidad de pe</w:t>
+      </w:r>
+      <w:r>
+        <w:t>rfiles existentes para esta clase comparados con el resto</w:t>
+      </w:r>
+      <w:r>
+        <w:t xml:space="preserve">, por lo cual se entiende que su </w:t>
+      </w:r>
+      <w:r>
+        <w:t xml:space="preserve">hiperplano tiende a ser </w:t>
+      </w:r>
+      <w:r>
+        <w:t>más</w:t>
+      </w:r>
+      <w:r>
+        <w:t xml:space="preserve"> pequeño,</w:t>
+      </w:r>
+      <w:r>
+        <w:t xml:space="preserve"> </w:t>
+      </w:r>
+      <w:r>
+        <w:t xml:space="preserve">entonces será </w:t>
+      </w:r>
+      <w:r>
+        <w:t xml:space="preserve">poco </w:t>
+      </w:r>
+      <w:r>
+        <w:t xml:space="preserve">probable que </w:t>
+      </w:r>
+      <w:r>
+        <w:t xml:space="preserve">un vector </w:t>
+      </w:r>
+      <w:r>
+        <w:t>caiga dentro de su área de probabilidad</w:t>
+      </w:r>
+      <w:r>
+        <w:t>.</w:t>
+      </w:r>
+      <w:r>
+        <w:t xml:space="preserve"> Aun </w:t>
+      </w:r>
+      <w:proofErr w:type="spellStart"/>
+      <w:r>
+        <w:t>asi</w:t>
+      </w:r>
+      <w:proofErr w:type="spellEnd"/>
+      <w:r>
+        <w:t xml:space="preserve">, sus valores fueron 33 positivos y 7 negativos (17% de error si 40 fue el total de su clase), lo cual no es malo si es comparado con la clase </w:t>
+      </w:r>
+      <w:r>
+        <w:rPr>
+          <w:i/>
+        </w:rPr>
         <w:t xml:space="preserve">USA </w:t>
       </w:r>
       <w:proofErr w:type="spellStart"/>
@@ -5167,33 +7236,35 @@
       </w:r>
       <w:proofErr w:type="spellEnd"/>
       <w:r>
-        <w:t xml:space="preserve"> fue la que “peor” (por peor se entiende que proviene del clasificador que peor clasifico -&gt; Clasificador 05)</w:t>
-      </w:r>
-      <w:r>
-        <w:t xml:space="preserve"> predicciones obtuvo dentro de las 10 pruebas realizadas. Esto podría deberse a la gran cantidad de perfiles que solo especificaron su ubicación geográfica, por lo cual se entiende que su perfil atiende a ser un vector </w:t>
-      </w:r>
-      <w:r>
-        <w:t>más</w:t>
-      </w:r>
-      <w:bookmarkStart w:id="5" w:name="_GoBack"/>
-      <w:bookmarkEnd w:id="5"/>
-      <w:r>
-        <w:t xml:space="preserve"> pequeño y por lo tanto tendera a ser poco significativo comparado con un vector </w:t>
-      </w:r>
-      <w:r>
-        <w:t>más</w:t>
-      </w:r>
-      <w:r>
-        <w:t xml:space="preserve"> sustancioso en su descripción de perfil, como también cabe la posibilidad de que se utilizaran palabras tan comunes que dentro del hiperplano se acerque demasiado a las demás clases, por lo tanto, es mal catalogado por la </w:t>
-      </w:r>
+        <w:t xml:space="preserve"> que más equivocaciones obtuvo. Sus valores fueron 800 positivos y 192 negativos (19% de error considerando que el total de etiquetas clasificadas bajo esta clase fueron 992)</w:t>
+      </w:r>
+      <w:r>
+        <w:t xml:space="preserve">. Se pone en evidencia que hubo un índice mayor de error (comparado a la clase </w:t>
+      </w:r>
+      <w:proofErr w:type="spellStart"/>
       <w:r>
         <w:rPr>
           <w:i/>
         </w:rPr>
+        <w:t>World</w:t>
+      </w:r>
+      <w:proofErr w:type="spellEnd"/>
+      <w:r>
+        <w:t>, la cual fue la segunda con mayor porcentaje de error) dado a su cantidad de etiquetas.</w:t>
+      </w:r>
+    </w:p>
+    <w:p>
+      <w:r>
+        <w:t xml:space="preserve">Para finalizar con los errores, para el alumnado no es comprensible la ejecución de la </w:t>
+      </w:r>
+      <w:r>
+        <w:rPr>
+          <w:i/>
+        </w:rPr>
         <w:t>SVM</w:t>
       </w:r>
       <w:r>
-        <w:t>.</w:t>
+        <w:t xml:space="preserve"> ni el posicionamiento de los vectores en el hiperplano. Por lo tanto, puede que se omitan algunos errores.</w:t>
       </w:r>
     </w:p>
     <w:p>
@@ -5439,6 +7510,7 @@
           <w:sz w:val="22"/>
         </w:rPr>
       </w:pPr>
+      <w:bookmarkStart w:id="9" w:name="_Toc493167879"/>
       <w:r>
         <w:rPr>
           <w:color w:val="808080" w:themeColor="background1" w:themeShade="80"/>
@@ -5500,7 +7572,7 @@
         </w:rPr>
         <w:t>de las variables como positivas.</w:t>
       </w:r>
-      <w:bookmarkEnd w:id="4"/>
+      <w:bookmarkEnd w:id="9"/>
     </w:p>
     <w:p>
       <w:pPr>
@@ -9418,6 +11490,266 @@
       </w:tcPr>
     </w:tblStylePr>
   </w:style>
+  <w:style w:type="table" w:styleId="Sombreadomedio2-nfasis3">
+    <w:name w:val="Medium Shading 2 Accent 3"/>
+    <w:basedOn w:val="Tablanormal"/>
+    <w:uiPriority w:val="64"/>
+    <w:rsid w:val="009F7FD7"/>
+    <w:pPr>
+      <w:spacing w:after="0" w:line="240" w:lineRule="auto"/>
+    </w:pPr>
+    <w:tblPr>
+      <w:tblStyleRowBandSize w:val="1"/>
+      <w:tblStyleColBandSize w:val="1"/>
+      <w:tblBorders>
+        <w:top w:val="single" w:sz="18" w:space="0" w:color="auto"/>
+        <w:bottom w:val="single" w:sz="18" w:space="0" w:color="auto"/>
+      </w:tblBorders>
+    </w:tblPr>
+    <w:tblStylePr w:type="firstRow">
+      <w:pPr>
+        <w:spacing w:before="0" w:after="0" w:line="240" w:lineRule="auto"/>
+      </w:pPr>
+      <w:rPr>
+        <w:b/>
+        <w:bCs/>
+        <w:color w:val="FFFFFF" w:themeColor="background1"/>
+      </w:rPr>
+      <w:tblPr/>
+      <w:tcPr>
+        <w:tcBorders>
+          <w:top w:val="single" w:sz="18" w:space="0" w:color="auto"/>
+          <w:left w:val="nil"/>
+          <w:bottom w:val="single" w:sz="18" w:space="0" w:color="auto"/>
+          <w:right w:val="nil"/>
+          <w:insideH w:val="nil"/>
+          <w:insideV w:val="nil"/>
+        </w:tcBorders>
+        <w:shd w:val="clear" w:color="auto" w:fill="A5A5A5" w:themeFill="accent3"/>
+      </w:tcPr>
+    </w:tblStylePr>
+    <w:tblStylePr w:type="lastRow">
+      <w:pPr>
+        <w:spacing w:before="0" w:after="0" w:line="240" w:lineRule="auto"/>
+      </w:pPr>
+      <w:rPr>
+        <w:color w:val="auto"/>
+      </w:rPr>
+      <w:tblPr/>
+      <w:tcPr>
+        <w:tcBorders>
+          <w:top w:val="double" w:sz="6" w:space="0" w:color="auto"/>
+          <w:left w:val="nil"/>
+          <w:bottom w:val="single" w:sz="18" w:space="0" w:color="auto"/>
+          <w:right w:val="nil"/>
+          <w:insideH w:val="nil"/>
+          <w:insideV w:val="nil"/>
+        </w:tcBorders>
+        <w:shd w:val="clear" w:color="auto" w:fill="FFFFFF" w:themeFill="background1"/>
+      </w:tcPr>
+    </w:tblStylePr>
+    <w:tblStylePr w:type="firstCol">
+      <w:rPr>
+        <w:b/>
+        <w:bCs/>
+        <w:color w:val="FFFFFF" w:themeColor="background1"/>
+      </w:rPr>
+      <w:tblPr/>
+      <w:tcPr>
+        <w:tcBorders>
+          <w:top w:val="nil"/>
+          <w:left w:val="nil"/>
+          <w:bottom w:val="single" w:sz="18" w:space="0" w:color="auto"/>
+          <w:right w:val="nil"/>
+          <w:insideH w:val="nil"/>
+          <w:insideV w:val="nil"/>
+        </w:tcBorders>
+        <w:shd w:val="clear" w:color="auto" w:fill="A5A5A5" w:themeFill="accent3"/>
+      </w:tcPr>
+    </w:tblStylePr>
+    <w:tblStylePr w:type="lastCol">
+      <w:rPr>
+        <w:b/>
+        <w:bCs/>
+        <w:color w:val="FFFFFF" w:themeColor="background1"/>
+      </w:rPr>
+      <w:tblPr/>
+      <w:tcPr>
+        <w:tcBorders>
+          <w:left w:val="nil"/>
+          <w:right w:val="nil"/>
+          <w:insideH w:val="nil"/>
+          <w:insideV w:val="nil"/>
+        </w:tcBorders>
+        <w:shd w:val="clear" w:color="auto" w:fill="A5A5A5" w:themeFill="accent3"/>
+      </w:tcPr>
+    </w:tblStylePr>
+    <w:tblStylePr w:type="band1Vert">
+      <w:tblPr/>
+      <w:tcPr>
+        <w:tcBorders>
+          <w:left w:val="nil"/>
+          <w:right w:val="nil"/>
+          <w:insideH w:val="nil"/>
+          <w:insideV w:val="nil"/>
+        </w:tcBorders>
+        <w:shd w:val="clear" w:color="auto" w:fill="D8D8D8" w:themeFill="background1" w:themeFillShade="D8"/>
+      </w:tcPr>
+    </w:tblStylePr>
+    <w:tblStylePr w:type="band1Horz">
+      <w:tblPr/>
+      <w:tcPr>
+        <w:shd w:val="clear" w:color="auto" w:fill="D8D8D8" w:themeFill="background1" w:themeFillShade="D8"/>
+      </w:tcPr>
+    </w:tblStylePr>
+    <w:tblStylePr w:type="neCell">
+      <w:tblPr/>
+      <w:tcPr>
+        <w:tcBorders>
+          <w:top w:val="single" w:sz="18" w:space="0" w:color="auto"/>
+          <w:left w:val="nil"/>
+          <w:bottom w:val="single" w:sz="18" w:space="0" w:color="auto"/>
+          <w:right w:val="nil"/>
+          <w:insideH w:val="nil"/>
+          <w:insideV w:val="nil"/>
+        </w:tcBorders>
+      </w:tcPr>
+    </w:tblStylePr>
+    <w:tblStylePr w:type="nwCell">
+      <w:rPr>
+        <w:color w:val="FFFFFF" w:themeColor="background1"/>
+      </w:rPr>
+      <w:tblPr/>
+      <w:tcPr>
+        <w:tcBorders>
+          <w:top w:val="single" w:sz="18" w:space="0" w:color="auto"/>
+          <w:left w:val="nil"/>
+          <w:bottom w:val="single" w:sz="18" w:space="0" w:color="auto"/>
+          <w:right w:val="nil"/>
+          <w:insideH w:val="nil"/>
+          <w:insideV w:val="nil"/>
+        </w:tcBorders>
+      </w:tcPr>
+    </w:tblStylePr>
+  </w:style>
+  <w:style w:type="table" w:styleId="Cuadrculamedia2">
+    <w:name w:val="Medium Grid 2"/>
+    <w:basedOn w:val="Tablanormal"/>
+    <w:uiPriority w:val="68"/>
+    <w:rsid w:val="009B3CBC"/>
+    <w:pPr>
+      <w:spacing w:after="0" w:line="240" w:lineRule="auto"/>
+    </w:pPr>
+    <w:rPr>
+      <w:rFonts w:asciiTheme="majorHAnsi" w:eastAsiaTheme="majorEastAsia" w:hAnsiTheme="majorHAnsi" w:cstheme="majorBidi"/>
+      <w:color w:val="000000" w:themeColor="text1"/>
+    </w:rPr>
+    <w:tblPr>
+      <w:tblStyleRowBandSize w:val="1"/>
+      <w:tblStyleColBandSize w:val="1"/>
+      <w:tblBorders>
+        <w:top w:val="single" w:sz="8" w:space="0" w:color="000000" w:themeColor="text1"/>
+        <w:left w:val="single" w:sz="8" w:space="0" w:color="000000" w:themeColor="text1"/>
+        <w:bottom w:val="single" w:sz="8" w:space="0" w:color="000000" w:themeColor="text1"/>
+        <w:right w:val="single" w:sz="8" w:space="0" w:color="000000" w:themeColor="text1"/>
+        <w:insideH w:val="single" w:sz="8" w:space="0" w:color="000000" w:themeColor="text1"/>
+        <w:insideV w:val="single" w:sz="8" w:space="0" w:color="000000" w:themeColor="text1"/>
+      </w:tblBorders>
+    </w:tblPr>
+    <w:tcPr>
+      <w:shd w:val="clear" w:color="auto" w:fill="C0C0C0" w:themeFill="text1" w:themeFillTint="3F"/>
+    </w:tcPr>
+    <w:tblStylePr w:type="firstRow">
+      <w:rPr>
+        <w:b/>
+        <w:bCs/>
+        <w:color w:val="000000" w:themeColor="text1"/>
+      </w:rPr>
+      <w:tblPr/>
+      <w:tcPr>
+        <w:shd w:val="clear" w:color="auto" w:fill="E6E6E6" w:themeFill="text1" w:themeFillTint="19"/>
+      </w:tcPr>
+    </w:tblStylePr>
+    <w:tblStylePr w:type="lastRow">
+      <w:rPr>
+        <w:b/>
+        <w:bCs/>
+        <w:color w:val="000000" w:themeColor="text1"/>
+      </w:rPr>
+      <w:tblPr/>
+      <w:tcPr>
+        <w:tcBorders>
+          <w:top w:val="single" w:sz="12" w:space="0" w:color="000000" w:themeColor="text1"/>
+          <w:left w:val="nil"/>
+          <w:bottom w:val="nil"/>
+          <w:right w:val="nil"/>
+          <w:insideH w:val="nil"/>
+          <w:insideV w:val="nil"/>
+        </w:tcBorders>
+        <w:shd w:val="clear" w:color="auto" w:fill="FFFFFF" w:themeFill="background1"/>
+      </w:tcPr>
+    </w:tblStylePr>
+    <w:tblStylePr w:type="firstCol">
+      <w:rPr>
+        <w:b/>
+        <w:bCs/>
+        <w:color w:val="000000" w:themeColor="text1"/>
+      </w:rPr>
+      <w:tblPr/>
+      <w:tcPr>
+        <w:tcBorders>
+          <w:top w:val="nil"/>
+          <w:left w:val="nil"/>
+          <w:bottom w:val="nil"/>
+          <w:right w:val="nil"/>
+          <w:insideH w:val="nil"/>
+          <w:insideV w:val="nil"/>
+        </w:tcBorders>
+        <w:shd w:val="clear" w:color="auto" w:fill="FFFFFF" w:themeFill="background1"/>
+      </w:tcPr>
+    </w:tblStylePr>
+    <w:tblStylePr w:type="lastCol">
+      <w:rPr>
+        <w:b w:val="0"/>
+        <w:bCs w:val="0"/>
+        <w:color w:val="000000" w:themeColor="text1"/>
+      </w:rPr>
+      <w:tblPr/>
+      <w:tcPr>
+        <w:tcBorders>
+          <w:top w:val="nil"/>
+          <w:left w:val="nil"/>
+          <w:bottom w:val="nil"/>
+          <w:right w:val="nil"/>
+          <w:insideH w:val="nil"/>
+          <w:insideV w:val="nil"/>
+        </w:tcBorders>
+        <w:shd w:val="clear" w:color="auto" w:fill="CCCCCC" w:themeFill="text1" w:themeFillTint="33"/>
+      </w:tcPr>
+    </w:tblStylePr>
+    <w:tblStylePr w:type="band1Vert">
+      <w:tblPr/>
+      <w:tcPr>
+        <w:shd w:val="clear" w:color="auto" w:fill="808080" w:themeFill="text1" w:themeFillTint="7F"/>
+      </w:tcPr>
+    </w:tblStylePr>
+    <w:tblStylePr w:type="band1Horz">
+      <w:tblPr/>
+      <w:tcPr>
+        <w:tcBorders>
+          <w:insideH w:val="single" w:sz="6" w:space="0" w:color="000000" w:themeColor="text1"/>
+          <w:insideV w:val="single" w:sz="6" w:space="0" w:color="000000" w:themeColor="text1"/>
+        </w:tcBorders>
+        <w:shd w:val="clear" w:color="auto" w:fill="808080" w:themeFill="text1" w:themeFillTint="7F"/>
+      </w:tcPr>
+    </w:tblStylePr>
+    <w:tblStylePr w:type="nwCell">
+      <w:tblPr/>
+      <w:tcPr>
+        <w:shd w:val="clear" w:color="auto" w:fill="FFFFFF" w:themeFill="background1"/>
+      </w:tcPr>
+    </w:tblStylePr>
+  </w:style>
 </w:styles>
 </file>
 
@@ -11292,6 +13624,266 @@
       </w:tcPr>
     </w:tblStylePr>
   </w:style>
+  <w:style w:type="table" w:styleId="Sombreadomedio2-nfasis3">
+    <w:name w:val="Medium Shading 2 Accent 3"/>
+    <w:basedOn w:val="Tablanormal"/>
+    <w:uiPriority w:val="64"/>
+    <w:rsid w:val="009F7FD7"/>
+    <w:pPr>
+      <w:spacing w:after="0" w:line="240" w:lineRule="auto"/>
+    </w:pPr>
+    <w:tblPr>
+      <w:tblStyleRowBandSize w:val="1"/>
+      <w:tblStyleColBandSize w:val="1"/>
+      <w:tblBorders>
+        <w:top w:val="single" w:sz="18" w:space="0" w:color="auto"/>
+        <w:bottom w:val="single" w:sz="18" w:space="0" w:color="auto"/>
+      </w:tblBorders>
+    </w:tblPr>
+    <w:tblStylePr w:type="firstRow">
+      <w:pPr>
+        <w:spacing w:before="0" w:after="0" w:line="240" w:lineRule="auto"/>
+      </w:pPr>
+      <w:rPr>
+        <w:b/>
+        <w:bCs/>
+        <w:color w:val="FFFFFF" w:themeColor="background1"/>
+      </w:rPr>
+      <w:tblPr/>
+      <w:tcPr>
+        <w:tcBorders>
+          <w:top w:val="single" w:sz="18" w:space="0" w:color="auto"/>
+          <w:left w:val="nil"/>
+          <w:bottom w:val="single" w:sz="18" w:space="0" w:color="auto"/>
+          <w:right w:val="nil"/>
+          <w:insideH w:val="nil"/>
+          <w:insideV w:val="nil"/>
+        </w:tcBorders>
+        <w:shd w:val="clear" w:color="auto" w:fill="A5A5A5" w:themeFill="accent3"/>
+      </w:tcPr>
+    </w:tblStylePr>
+    <w:tblStylePr w:type="lastRow">
+      <w:pPr>
+        <w:spacing w:before="0" w:after="0" w:line="240" w:lineRule="auto"/>
+      </w:pPr>
+      <w:rPr>
+        <w:color w:val="auto"/>
+      </w:rPr>
+      <w:tblPr/>
+      <w:tcPr>
+        <w:tcBorders>
+          <w:top w:val="double" w:sz="6" w:space="0" w:color="auto"/>
+          <w:left w:val="nil"/>
+          <w:bottom w:val="single" w:sz="18" w:space="0" w:color="auto"/>
+          <w:right w:val="nil"/>
+          <w:insideH w:val="nil"/>
+          <w:insideV w:val="nil"/>
+        </w:tcBorders>
+        <w:shd w:val="clear" w:color="auto" w:fill="FFFFFF" w:themeFill="background1"/>
+      </w:tcPr>
+    </w:tblStylePr>
+    <w:tblStylePr w:type="firstCol">
+      <w:rPr>
+        <w:b/>
+        <w:bCs/>
+        <w:color w:val="FFFFFF" w:themeColor="background1"/>
+      </w:rPr>
+      <w:tblPr/>
+      <w:tcPr>
+        <w:tcBorders>
+          <w:top w:val="nil"/>
+          <w:left w:val="nil"/>
+          <w:bottom w:val="single" w:sz="18" w:space="0" w:color="auto"/>
+          <w:right w:val="nil"/>
+          <w:insideH w:val="nil"/>
+          <w:insideV w:val="nil"/>
+        </w:tcBorders>
+        <w:shd w:val="clear" w:color="auto" w:fill="A5A5A5" w:themeFill="accent3"/>
+      </w:tcPr>
+    </w:tblStylePr>
+    <w:tblStylePr w:type="lastCol">
+      <w:rPr>
+        <w:b/>
+        <w:bCs/>
+        <w:color w:val="FFFFFF" w:themeColor="background1"/>
+      </w:rPr>
+      <w:tblPr/>
+      <w:tcPr>
+        <w:tcBorders>
+          <w:left w:val="nil"/>
+          <w:right w:val="nil"/>
+          <w:insideH w:val="nil"/>
+          <w:insideV w:val="nil"/>
+        </w:tcBorders>
+        <w:shd w:val="clear" w:color="auto" w:fill="A5A5A5" w:themeFill="accent3"/>
+      </w:tcPr>
+    </w:tblStylePr>
+    <w:tblStylePr w:type="band1Vert">
+      <w:tblPr/>
+      <w:tcPr>
+        <w:tcBorders>
+          <w:left w:val="nil"/>
+          <w:right w:val="nil"/>
+          <w:insideH w:val="nil"/>
+          <w:insideV w:val="nil"/>
+        </w:tcBorders>
+        <w:shd w:val="clear" w:color="auto" w:fill="D8D8D8" w:themeFill="background1" w:themeFillShade="D8"/>
+      </w:tcPr>
+    </w:tblStylePr>
+    <w:tblStylePr w:type="band1Horz">
+      <w:tblPr/>
+      <w:tcPr>
+        <w:shd w:val="clear" w:color="auto" w:fill="D8D8D8" w:themeFill="background1" w:themeFillShade="D8"/>
+      </w:tcPr>
+    </w:tblStylePr>
+    <w:tblStylePr w:type="neCell">
+      <w:tblPr/>
+      <w:tcPr>
+        <w:tcBorders>
+          <w:top w:val="single" w:sz="18" w:space="0" w:color="auto"/>
+          <w:left w:val="nil"/>
+          <w:bottom w:val="single" w:sz="18" w:space="0" w:color="auto"/>
+          <w:right w:val="nil"/>
+          <w:insideH w:val="nil"/>
+          <w:insideV w:val="nil"/>
+        </w:tcBorders>
+      </w:tcPr>
+    </w:tblStylePr>
+    <w:tblStylePr w:type="nwCell">
+      <w:rPr>
+        <w:color w:val="FFFFFF" w:themeColor="background1"/>
+      </w:rPr>
+      <w:tblPr/>
+      <w:tcPr>
+        <w:tcBorders>
+          <w:top w:val="single" w:sz="18" w:space="0" w:color="auto"/>
+          <w:left w:val="nil"/>
+          <w:bottom w:val="single" w:sz="18" w:space="0" w:color="auto"/>
+          <w:right w:val="nil"/>
+          <w:insideH w:val="nil"/>
+          <w:insideV w:val="nil"/>
+        </w:tcBorders>
+      </w:tcPr>
+    </w:tblStylePr>
+  </w:style>
+  <w:style w:type="table" w:styleId="Cuadrculamedia2">
+    <w:name w:val="Medium Grid 2"/>
+    <w:basedOn w:val="Tablanormal"/>
+    <w:uiPriority w:val="68"/>
+    <w:rsid w:val="009B3CBC"/>
+    <w:pPr>
+      <w:spacing w:after="0" w:line="240" w:lineRule="auto"/>
+    </w:pPr>
+    <w:rPr>
+      <w:rFonts w:asciiTheme="majorHAnsi" w:eastAsiaTheme="majorEastAsia" w:hAnsiTheme="majorHAnsi" w:cstheme="majorBidi"/>
+      <w:color w:val="000000" w:themeColor="text1"/>
+    </w:rPr>
+    <w:tblPr>
+      <w:tblStyleRowBandSize w:val="1"/>
+      <w:tblStyleColBandSize w:val="1"/>
+      <w:tblBorders>
+        <w:top w:val="single" w:sz="8" w:space="0" w:color="000000" w:themeColor="text1"/>
+        <w:left w:val="single" w:sz="8" w:space="0" w:color="000000" w:themeColor="text1"/>
+        <w:bottom w:val="single" w:sz="8" w:space="0" w:color="000000" w:themeColor="text1"/>
+        <w:right w:val="single" w:sz="8" w:space="0" w:color="000000" w:themeColor="text1"/>
+        <w:insideH w:val="single" w:sz="8" w:space="0" w:color="000000" w:themeColor="text1"/>
+        <w:insideV w:val="single" w:sz="8" w:space="0" w:color="000000" w:themeColor="text1"/>
+      </w:tblBorders>
+    </w:tblPr>
+    <w:tcPr>
+      <w:shd w:val="clear" w:color="auto" w:fill="C0C0C0" w:themeFill="text1" w:themeFillTint="3F"/>
+    </w:tcPr>
+    <w:tblStylePr w:type="firstRow">
+      <w:rPr>
+        <w:b/>
+        <w:bCs/>
+        <w:color w:val="000000" w:themeColor="text1"/>
+      </w:rPr>
+      <w:tblPr/>
+      <w:tcPr>
+        <w:shd w:val="clear" w:color="auto" w:fill="E6E6E6" w:themeFill="text1" w:themeFillTint="19"/>
+      </w:tcPr>
+    </w:tblStylePr>
+    <w:tblStylePr w:type="lastRow">
+      <w:rPr>
+        <w:b/>
+        <w:bCs/>
+        <w:color w:val="000000" w:themeColor="text1"/>
+      </w:rPr>
+      <w:tblPr/>
+      <w:tcPr>
+        <w:tcBorders>
+          <w:top w:val="single" w:sz="12" w:space="0" w:color="000000" w:themeColor="text1"/>
+          <w:left w:val="nil"/>
+          <w:bottom w:val="nil"/>
+          <w:right w:val="nil"/>
+          <w:insideH w:val="nil"/>
+          <w:insideV w:val="nil"/>
+        </w:tcBorders>
+        <w:shd w:val="clear" w:color="auto" w:fill="FFFFFF" w:themeFill="background1"/>
+      </w:tcPr>
+    </w:tblStylePr>
+    <w:tblStylePr w:type="firstCol">
+      <w:rPr>
+        <w:b/>
+        <w:bCs/>
+        <w:color w:val="000000" w:themeColor="text1"/>
+      </w:rPr>
+      <w:tblPr/>
+      <w:tcPr>
+        <w:tcBorders>
+          <w:top w:val="nil"/>
+          <w:left w:val="nil"/>
+          <w:bottom w:val="nil"/>
+          <w:right w:val="nil"/>
+          <w:insideH w:val="nil"/>
+          <w:insideV w:val="nil"/>
+        </w:tcBorders>
+        <w:shd w:val="clear" w:color="auto" w:fill="FFFFFF" w:themeFill="background1"/>
+      </w:tcPr>
+    </w:tblStylePr>
+    <w:tblStylePr w:type="lastCol">
+      <w:rPr>
+        <w:b w:val="0"/>
+        <w:bCs w:val="0"/>
+        <w:color w:val="000000" w:themeColor="text1"/>
+      </w:rPr>
+      <w:tblPr/>
+      <w:tcPr>
+        <w:tcBorders>
+          <w:top w:val="nil"/>
+          <w:left w:val="nil"/>
+          <w:bottom w:val="nil"/>
+          <w:right w:val="nil"/>
+          <w:insideH w:val="nil"/>
+          <w:insideV w:val="nil"/>
+        </w:tcBorders>
+        <w:shd w:val="clear" w:color="auto" w:fill="CCCCCC" w:themeFill="text1" w:themeFillTint="33"/>
+      </w:tcPr>
+    </w:tblStylePr>
+    <w:tblStylePr w:type="band1Vert">
+      <w:tblPr/>
+      <w:tcPr>
+        <w:shd w:val="clear" w:color="auto" w:fill="808080" w:themeFill="text1" w:themeFillTint="7F"/>
+      </w:tcPr>
+    </w:tblStylePr>
+    <w:tblStylePr w:type="band1Horz">
+      <w:tblPr/>
+      <w:tcPr>
+        <w:tcBorders>
+          <w:insideH w:val="single" w:sz="6" w:space="0" w:color="000000" w:themeColor="text1"/>
+          <w:insideV w:val="single" w:sz="6" w:space="0" w:color="000000" w:themeColor="text1"/>
+        </w:tcBorders>
+        <w:shd w:val="clear" w:color="auto" w:fill="808080" w:themeFill="text1" w:themeFillTint="7F"/>
+      </w:tcPr>
+    </w:tblStylePr>
+    <w:tblStylePr w:type="nwCell">
+      <w:tblPr/>
+      <w:tcPr>
+        <w:shd w:val="clear" w:color="auto" w:fill="FFFFFF" w:themeFill="background1"/>
+      </w:tcPr>
+    </w:tblStylePr>
+  </w:style>
 </w:styles>
 </file>
 
@@ -11550,7 +14142,7 @@
   <a:extraClrSchemeLst/>
   <a:extLst>
     <a:ext uri="{05A4C25C-085E-4340-85A3-A5531E510DB2}">
-      <thm15:themeFamily xmlns="" xmlns:thm15="http://schemas.microsoft.com/office/thememl/2012/main" name="Office Theme" id="{62F939B6-93AF-4DB8-9C6B-D6C7DFDC589F}" vid="{4A3C46E8-61CC-4603-A589-7422A47A8E4A}"/>
+      <thm15:themeFamily xmlns:thm15="http://schemas.microsoft.com/office/thememl/2012/main" xmlns="" name="Office Theme" id="{62F939B6-93AF-4DB8-9C6B-D6C7DFDC589F}" vid="{4A3C46E8-61CC-4603-A589-7422A47A8E4A}"/>
     </a:ext>
   </a:extLst>
 </a:theme>
@@ -11561,7 +14153,7 @@
 </file>
 
 <file path=customXml/itemProps1.xml><?xml version="1.0" encoding="utf-8"?>
-<ds:datastoreItem xmlns:ds="http://schemas.openxmlformats.org/officeDocument/2006/customXml" ds:itemID="{33CBD3FD-3E80-4291-B0B1-60E2A1E3D1C9}">
+<ds:datastoreItem xmlns:ds="http://schemas.openxmlformats.org/officeDocument/2006/customXml" ds:itemID="{2CFC9C3A-5C15-430D-800A-824812E16D7B}">
   <ds:schemaRefs>
     <ds:schemaRef ds:uri="http://schemas.openxmlformats.org/officeDocument/2006/bibliography"/>
   </ds:schemaRefs>

</xml_diff>